<commit_message>
Mapa 1b testes dinis
</commit_message>
<xml_diff>
--- a/Notas.docx
+++ b/Notas.docx
@@ -88,47 +88,44 @@
           <w:b/>
           <w:bCs/>
           <w:color w:val="4472C4" w:themeColor="accent1"/>
-          <w:lang w:val="en-US"/>
-        </w:rPr>
-      </w:pPr>
-      <w:r>
-        <w:rPr>
-          <w:b/>
-          <w:bCs/>
-          <w:color w:val="4472C4" w:themeColor="accent1"/>
-          <w:lang w:val="en-US"/>
-        </w:rPr>
-        <w:t xml:space="preserve">Block -&gt; </w:t>
-      </w:r>
-      <w:r>
-        <w:rPr>
-          <w:b/>
-          <w:bCs/>
-          <w:color w:val="4472C4" w:themeColor="accent1"/>
-          <w:lang w:val="en-US"/>
-        </w:rPr>
-        <w:t>Linear</w:t>
-      </w:r>
-      <w:r>
-        <w:rPr>
-          <w:b/>
-          <w:bCs/>
-          <w:color w:val="4472C4" w:themeColor="accent1"/>
-          <w:lang w:val="en-US"/>
-        </w:rPr>
-        <w:t xml:space="preserve">; Resource -&gt; </w:t>
-      </w:r>
-      <w:proofErr w:type="spellStart"/>
-      <w:r>
-        <w:rPr>
-          <w:b/>
-          <w:bCs/>
-          <w:color w:val="4472C4" w:themeColor="accent1"/>
-          <w:lang w:val="en-US"/>
-        </w:rPr>
-        <w:t>Gaussiana</w:t>
-      </w:r>
-      <w:proofErr w:type="spellEnd"/>
+        </w:rPr>
+      </w:pPr>
+      <w:proofErr w:type="spellStart"/>
+      <w:r>
+        <w:rPr>
+          <w:b/>
+          <w:bCs/>
+          <w:color w:val="4472C4" w:themeColor="accent1"/>
+        </w:rPr>
+        <w:t>Block</w:t>
+      </w:r>
+      <w:proofErr w:type="spellEnd"/>
+      <w:r>
+        <w:rPr>
+          <w:b/>
+          <w:bCs/>
+          <w:color w:val="4472C4" w:themeColor="accent1"/>
+        </w:rPr>
+        <w:t xml:space="preserve"> -&gt; Linear; </w:t>
+      </w:r>
+      <w:proofErr w:type="spellStart"/>
+      <w:r>
+        <w:rPr>
+          <w:b/>
+          <w:bCs/>
+          <w:color w:val="4472C4" w:themeColor="accent1"/>
+        </w:rPr>
+        <w:t>Resource</w:t>
+      </w:r>
+      <w:proofErr w:type="spellEnd"/>
+      <w:r>
+        <w:rPr>
+          <w:b/>
+          <w:bCs/>
+          <w:color w:val="4472C4" w:themeColor="accent1"/>
+        </w:rPr>
+        <w:t xml:space="preserve"> -&gt; Gaussiana</w:t>
+      </w:r>
     </w:p>
     <w:p>
       <w:r>
@@ -142,45 +139,54 @@
           <w:b/>
           <w:bCs/>
           <w:color w:val="4472C4" w:themeColor="accent1"/>
-          <w:lang w:val="en-US"/>
-        </w:rPr>
-      </w:pPr>
-      <w:r>
-        <w:rPr>
-          <w:b/>
-          <w:bCs/>
-          <w:color w:val="4472C4" w:themeColor="accent1"/>
-          <w:lang w:val="en-US"/>
-        </w:rPr>
-        <w:t xml:space="preserve">Block -&gt; </w:t>
-      </w:r>
-      <w:r>
-        <w:rPr>
-          <w:b/>
-          <w:bCs/>
-          <w:color w:val="4472C4" w:themeColor="accent1"/>
-          <w:lang w:val="en-US"/>
-        </w:rPr>
-        <w:t>Linear</w:t>
-      </w:r>
-      <w:r>
-        <w:rPr>
-          <w:b/>
-          <w:bCs/>
-          <w:color w:val="4472C4" w:themeColor="accent1"/>
-          <w:lang w:val="en-US"/>
-        </w:rPr>
-        <w:t xml:space="preserve">; Resource -&gt; </w:t>
-      </w:r>
-      <w:r>
-        <w:rPr>
-          <w:b/>
-          <w:bCs/>
-          <w:color w:val="4472C4" w:themeColor="accent1"/>
-          <w:lang w:val="en-US"/>
-        </w:rPr>
-        <w:t>Log neg</w:t>
-      </w:r>
+        </w:rPr>
+      </w:pPr>
+      <w:proofErr w:type="spellStart"/>
+      <w:r>
+        <w:rPr>
+          <w:b/>
+          <w:bCs/>
+          <w:color w:val="4472C4" w:themeColor="accent1"/>
+        </w:rPr>
+        <w:t>Block</w:t>
+      </w:r>
+      <w:proofErr w:type="spellEnd"/>
+      <w:r>
+        <w:rPr>
+          <w:b/>
+          <w:bCs/>
+          <w:color w:val="4472C4" w:themeColor="accent1"/>
+        </w:rPr>
+        <w:t xml:space="preserve"> -&gt; Linear; </w:t>
+      </w:r>
+      <w:proofErr w:type="spellStart"/>
+      <w:r>
+        <w:rPr>
+          <w:b/>
+          <w:bCs/>
+          <w:color w:val="4472C4" w:themeColor="accent1"/>
+        </w:rPr>
+        <w:t>Resource</w:t>
+      </w:r>
+      <w:proofErr w:type="spellEnd"/>
+      <w:r>
+        <w:rPr>
+          <w:b/>
+          <w:bCs/>
+          <w:color w:val="4472C4" w:themeColor="accent1"/>
+        </w:rPr>
+        <w:t xml:space="preserve"> -&gt; Log </w:t>
+      </w:r>
+      <w:proofErr w:type="spellStart"/>
+      <w:r>
+        <w:rPr>
+          <w:b/>
+          <w:bCs/>
+          <w:color w:val="4472C4" w:themeColor="accent1"/>
+        </w:rPr>
+        <w:t>neg</w:t>
+      </w:r>
+      <w:proofErr w:type="spellEnd"/>
     </w:p>
     <w:p>
       <w:r>
@@ -188,27 +194,14 @@
       </w:r>
     </w:p>
     <w:p/>
-    <w:p>
-      <w:pPr>
-        <w:rPr>
-          <w:lang w:val="en-US"/>
-        </w:rPr>
-      </w:pPr>
-    </w:p>
-    <w:p>
-      <w:pPr>
-        <w:rPr>
-          <w:lang w:val="en-US"/>
-        </w:rPr>
-      </w:pPr>
-    </w:p>
-    <w:p>
-      <w:pPr>
-        <w:rPr>
-          <w:b/>
-          <w:bCs/>
-          <w:color w:val="4472C4" w:themeColor="accent1"/>
-          <w:lang w:val="en-US"/>
+    <w:p/>
+    <w:p/>
+    <w:p>
+      <w:pPr>
+        <w:rPr>
+          <w:b/>
+          <w:bCs/>
+          <w:color w:val="4472C4" w:themeColor="accent1"/>
         </w:rPr>
       </w:pPr>
       <w:r>
@@ -296,22 +289,49 @@
           </wp:anchor>
         </w:drawing>
       </w:r>
-      <w:r>
-        <w:rPr>
-          <w:b/>
-          <w:bCs/>
-          <w:color w:val="4472C4" w:themeColor="accent1"/>
-          <w:lang w:val="en-US"/>
-        </w:rPr>
-        <w:t>Block -&gt; Log; Resource -&gt; Linear</w:t>
-      </w:r>
-    </w:p>
-    <w:p>
-      <w:proofErr w:type="spellStart"/>
-      <w:r>
+      <w:proofErr w:type="spellStart"/>
+      <w:r>
+        <w:rPr>
+          <w:b/>
+          <w:bCs/>
+          <w:color w:val="4472C4" w:themeColor="accent1"/>
+        </w:rPr>
         <w:t>Block</w:t>
       </w:r>
       <w:proofErr w:type="spellEnd"/>
+      <w:r>
+        <w:rPr>
+          <w:b/>
+          <w:bCs/>
+          <w:color w:val="4472C4" w:themeColor="accent1"/>
+        </w:rPr>
+        <w:t xml:space="preserve"> -&gt; Log; </w:t>
+      </w:r>
+      <w:proofErr w:type="spellStart"/>
+      <w:r>
+        <w:rPr>
+          <w:b/>
+          <w:bCs/>
+          <w:color w:val="4472C4" w:themeColor="accent1"/>
+        </w:rPr>
+        <w:t>Resource</w:t>
+      </w:r>
+      <w:proofErr w:type="spellEnd"/>
+      <w:r>
+        <w:rPr>
+          <w:b/>
+          <w:bCs/>
+          <w:color w:val="4472C4" w:themeColor="accent1"/>
+        </w:rPr>
+        <w:t xml:space="preserve"> -&gt; Linear</w:t>
+      </w:r>
+    </w:p>
+    <w:p>
+      <w:proofErr w:type="spellStart"/>
+      <w:r>
+        <w:t>Block</w:t>
+      </w:r>
+      <w:proofErr w:type="spellEnd"/>
     </w:p>
     <w:p>
       <w:r>
@@ -354,59 +374,92 @@
           <w:b/>
           <w:bCs/>
           <w:color w:val="4472C4" w:themeColor="accent1"/>
-        </w:rPr>
-      </w:pPr>
-      <w:proofErr w:type="spellStart"/>
-      <w:r>
-        <w:rPr>
-          <w:b/>
-          <w:bCs/>
-          <w:color w:val="4472C4" w:themeColor="accent1"/>
+          <w:lang w:val="en-US"/>
+        </w:rPr>
+      </w:pPr>
+      <w:r>
+        <w:rPr>
+          <w:b/>
+          <w:bCs/>
+          <w:color w:val="4472C4" w:themeColor="accent1"/>
+          <w:lang w:val="en-US"/>
+        </w:rPr>
+        <w:t xml:space="preserve">Block -&gt; Log; Resource -&gt; </w:t>
+      </w:r>
+      <w:proofErr w:type="spellStart"/>
+      <w:r>
+        <w:rPr>
+          <w:b/>
+          <w:bCs/>
+          <w:color w:val="4472C4" w:themeColor="accent1"/>
+          <w:lang w:val="en-US"/>
+        </w:rPr>
+        <w:t>Gaussiana</w:t>
+      </w:r>
+      <w:proofErr w:type="spellEnd"/>
+    </w:p>
+    <w:p>
+      <w:pPr>
+        <w:rPr>
+          <w:lang w:val="en-US"/>
+        </w:rPr>
+      </w:pPr>
+    </w:p>
+    <w:p>
+      <w:pPr>
+        <w:rPr>
+          <w:lang w:val="en-US"/>
+        </w:rPr>
+      </w:pPr>
+      <w:r>
+        <w:rPr>
+          <w:lang w:val="en-US"/>
         </w:rPr>
         <w:t>Block</w:t>
       </w:r>
-      <w:proofErr w:type="spellEnd"/>
-      <w:r>
-        <w:rPr>
-          <w:b/>
-          <w:bCs/>
-          <w:color w:val="4472C4" w:themeColor="accent1"/>
-        </w:rPr>
-        <w:t xml:space="preserve"> -&gt; Log; </w:t>
-      </w:r>
-      <w:proofErr w:type="spellStart"/>
-      <w:r>
-        <w:rPr>
-          <w:b/>
-          <w:bCs/>
-          <w:color w:val="4472C4" w:themeColor="accent1"/>
-        </w:rPr>
-        <w:t>Resource</w:t>
-      </w:r>
-      <w:proofErr w:type="spellEnd"/>
-      <w:r>
-        <w:rPr>
-          <w:b/>
-          <w:bCs/>
-          <w:color w:val="4472C4" w:themeColor="accent1"/>
-        </w:rPr>
-        <w:t xml:space="preserve"> -&gt; Gaussiana</w:t>
-      </w:r>
-    </w:p>
-    <w:p/>
-    <w:p>
-      <w:proofErr w:type="spellStart"/>
-      <w:r>
-        <w:t>Block</w:t>
-      </w:r>
-      <w:proofErr w:type="spellEnd"/>
-    </w:p>
-    <w:p>
-      <w:r>
-        <w:t>Igual a anterior</w:t>
-      </w:r>
-    </w:p>
-    <w:p/>
+    </w:p>
+    <w:p>
+      <w:pPr>
+        <w:rPr>
+          <w:lang w:val="en-US"/>
+        </w:rPr>
+      </w:pPr>
+      <w:proofErr w:type="spellStart"/>
+      <w:r>
+        <w:rPr>
+          <w:lang w:val="en-US"/>
+        </w:rPr>
+        <w:t>Igual</w:t>
+      </w:r>
+      <w:proofErr w:type="spellEnd"/>
+      <w:r>
+        <w:rPr>
+          <w:lang w:val="en-US"/>
+        </w:rPr>
+        <w:t xml:space="preserve"> </w:t>
+      </w:r>
+      <w:proofErr w:type="spellStart"/>
+      <w:r>
+        <w:rPr>
+          <w:lang w:val="en-US"/>
+        </w:rPr>
+        <w:t>a</w:t>
+      </w:r>
+      <w:proofErr w:type="spellEnd"/>
+      <w:r>
+        <w:rPr>
+          <w:lang w:val="en-US"/>
+        </w:rPr>
+        <w:t xml:space="preserve"> anterior</w:t>
+      </w:r>
+    </w:p>
+    <w:p>
+      <w:pPr>
+        <w:rPr>
+          <w:lang w:val="en-US"/>
+        </w:rPr>
+      </w:pPr>
+    </w:p>
     <w:p>
       <w:r>
         <w:rPr>
@@ -507,109 +560,411 @@
           <w:b/>
           <w:bCs/>
           <w:color w:val="4472C4" w:themeColor="accent1"/>
-        </w:rPr>
-      </w:pPr>
-      <w:proofErr w:type="spellStart"/>
-      <w:r>
-        <w:rPr>
-          <w:b/>
-          <w:bCs/>
-          <w:color w:val="4472C4" w:themeColor="accent1"/>
+          <w:lang w:val="en-US"/>
+        </w:rPr>
+      </w:pPr>
+      <w:r>
+        <w:rPr>
+          <w:b/>
+          <w:bCs/>
+          <w:color w:val="4472C4" w:themeColor="accent1"/>
+          <w:lang w:val="en-US"/>
+        </w:rPr>
+        <w:t>Block -&gt; Log; Resource -&gt; Log</w:t>
+      </w:r>
+    </w:p>
+    <w:p>
+      <w:pPr>
+        <w:rPr>
+          <w:b/>
+          <w:bCs/>
+          <w:color w:val="4472C4" w:themeColor="accent1"/>
+          <w:lang w:val="en-US"/>
+        </w:rPr>
+      </w:pPr>
+    </w:p>
+    <w:p>
+      <w:pPr>
+        <w:rPr>
+          <w:lang w:val="en-US"/>
+        </w:rPr>
+      </w:pPr>
+      <w:r>
+        <w:rPr>
+          <w:lang w:val="en-US"/>
         </w:rPr>
         <w:t>Block</w:t>
       </w:r>
-      <w:proofErr w:type="spellEnd"/>
-      <w:r>
-        <w:rPr>
-          <w:b/>
-          <w:bCs/>
-          <w:color w:val="4472C4" w:themeColor="accent1"/>
-        </w:rPr>
-        <w:t xml:space="preserve"> -&gt; Log; </w:t>
-      </w:r>
-      <w:proofErr w:type="spellStart"/>
-      <w:r>
-        <w:rPr>
-          <w:b/>
-          <w:bCs/>
-          <w:color w:val="4472C4" w:themeColor="accent1"/>
-        </w:rPr>
+    </w:p>
+    <w:p>
+      <w:pPr>
+        <w:rPr>
+          <w:lang w:val="en-US"/>
+        </w:rPr>
+      </w:pPr>
+      <w:proofErr w:type="spellStart"/>
+      <w:r>
+        <w:rPr>
+          <w:lang w:val="en-US"/>
+        </w:rPr>
+        <w:t>Igual</w:t>
+      </w:r>
+      <w:proofErr w:type="spellEnd"/>
+    </w:p>
+    <w:p>
+      <w:pPr>
+        <w:rPr>
+          <w:lang w:val="en-US"/>
+        </w:rPr>
+      </w:pPr>
+    </w:p>
+    <w:p>
+      <w:proofErr w:type="spellStart"/>
+      <w:r>
         <w:t>Resource</w:t>
       </w:r>
       <w:proofErr w:type="spellEnd"/>
-      <w:r>
-        <w:rPr>
-          <w:b/>
-          <w:bCs/>
-          <w:color w:val="4472C4" w:themeColor="accent1"/>
-        </w:rPr>
-        <w:t xml:space="preserve"> -&gt; </w:t>
-      </w:r>
-      <w:r>
-        <w:rPr>
-          <w:b/>
-          <w:bCs/>
-          <w:color w:val="4472C4" w:themeColor="accent1"/>
-        </w:rPr>
-        <w:t>Log</w:t>
-      </w:r>
-    </w:p>
-    <w:p>
-      <w:pPr>
-        <w:rPr>
-          <w:b/>
-          <w:bCs/>
-          <w:color w:val="4472C4" w:themeColor="accent1"/>
-        </w:rPr>
-      </w:pPr>
-    </w:p>
-    <w:p>
+    </w:p>
+    <w:p>
+      <w:r>
+        <w:t xml:space="preserve">Igual ao </w:t>
+      </w:r>
+      <w:proofErr w:type="spellStart"/>
+      <w:r>
+        <w:t>block</w:t>
+      </w:r>
+      <w:proofErr w:type="spellEnd"/>
+    </w:p>
+    <w:p/>
+    <w:p>
+      <w:r>
+        <w:t>Pouco a fazer, mapa pequeno</w:t>
+      </w:r>
+      <w:r>
+        <w:t xml:space="preserve"> e fácil. Acontece que como o mapa é pequeno e com poucos obstáculos fica difícil ver muitas diferenças em cada função. Como os </w:t>
+      </w:r>
+      <w:proofErr w:type="spellStart"/>
+      <w:r>
+        <w:t>pickups</w:t>
+      </w:r>
+      <w:proofErr w:type="spellEnd"/>
+      <w:r>
+        <w:t xml:space="preserve"> estão muito próximos, não existe muito tempo para ver grandes variações, principalmente na função logarítmica, pois o robô ganha velocidade quando está longe, mas depois demora algum tempo a perder.</w:t>
+      </w:r>
+      <w:r>
+        <w:t xml:space="preserve"> </w:t>
+      </w:r>
+    </w:p>
+    <w:p/>
+    <w:p/>
+    <w:p/>
+    <w:p/>
+    <w:p/>
+    <w:p/>
+    <w:p/>
+    <w:p/>
+    <w:p/>
+    <w:p/>
+    <w:p/>
+    <w:p/>
+    <w:p/>
+    <w:p>
+      <w:r>
+        <w:lastRenderedPageBreak/>
+        <w:t>Mapa 1b</w:t>
+      </w:r>
+    </w:p>
+    <w:p/>
+    <w:p>
+      <w:pPr>
+        <w:rPr>
+          <w:b/>
+          <w:bCs/>
+          <w:color w:val="4472C4" w:themeColor="accent1"/>
+          <w:lang w:val="en-US"/>
+        </w:rPr>
+      </w:pPr>
+      <w:r>
+        <w:rPr>
+          <w:b/>
+          <w:bCs/>
+          <w:color w:val="4472C4" w:themeColor="accent1"/>
+          <w:lang w:val="en-US"/>
+        </w:rPr>
+        <w:t xml:space="preserve">Block -&gt; Log; Resource -&gt; </w:t>
+      </w:r>
+      <w:r>
+        <w:rPr>
+          <w:b/>
+          <w:bCs/>
+          <w:color w:val="4472C4" w:themeColor="accent1"/>
+          <w:lang w:val="en-US"/>
+        </w:rPr>
+        <w:t>Linear</w:t>
+      </w:r>
+    </w:p>
+    <w:p>
+      <w:pPr>
+        <w:rPr>
+          <w:b/>
+          <w:bCs/>
+          <w:color w:val="4472C4" w:themeColor="accent1"/>
+          <w:lang w:val="en-US"/>
+        </w:rPr>
+      </w:pPr>
+    </w:p>
+    <w:p>
+      <w:r>
+        <w:t xml:space="preserve">Completa o mapa todo, </w:t>
+      </w:r>
+      <w:proofErr w:type="spellStart"/>
+      <w:r>
+        <w:t>w</w:t>
+      </w:r>
+      <w:r>
+        <w:t>R</w:t>
+      </w:r>
+      <w:proofErr w:type="spellEnd"/>
+      <w:r>
+        <w:t xml:space="preserve"> = 1, </w:t>
+      </w:r>
+      <w:proofErr w:type="spellStart"/>
+      <w:r>
+        <w:t>wB</w:t>
+      </w:r>
+      <w:proofErr w:type="spellEnd"/>
+      <w:r>
+        <w:t xml:space="preserve"> = 0.2. </w:t>
+      </w:r>
+      <w:proofErr w:type="spellStart"/>
+      <w:r>
+        <w:t>Resource</w:t>
+      </w:r>
+      <w:proofErr w:type="spellEnd"/>
+      <w:r>
+        <w:t xml:space="preserve"> com limites x e y de 0 a 1. </w:t>
+      </w:r>
       <w:proofErr w:type="spellStart"/>
       <w:r>
         <w:t>Block</w:t>
       </w:r>
       <w:proofErr w:type="spellEnd"/>
-    </w:p>
-    <w:p>
-      <w:r>
-        <w:t>Igual</w:t>
-      </w:r>
-    </w:p>
-    <w:p/>
-    <w:p>
+      <w:r>
+        <w:t xml:space="preserve"> com limites de y de 0 – 1.5 e x de 0 – 1. Tempo de 12s. Por vezes bate na parede depois de apanhar um recurso que está perto da parede. </w:t>
+      </w:r>
+    </w:p>
+    <w:p/>
+    <w:p>
+      <w:pPr>
+        <w:rPr>
+          <w:b/>
+          <w:bCs/>
+          <w:color w:val="4472C4" w:themeColor="accent1"/>
+          <w:lang w:val="en-US"/>
+        </w:rPr>
+      </w:pPr>
+      <w:r>
+        <w:rPr>
+          <w:b/>
+          <w:bCs/>
+          <w:color w:val="4472C4" w:themeColor="accent1"/>
+          <w:lang w:val="en-US"/>
+        </w:rPr>
+        <w:t xml:space="preserve">Block -&gt; Log; Resource -&gt; </w:t>
+      </w:r>
+      <w:proofErr w:type="spellStart"/>
+      <w:r>
+        <w:rPr>
+          <w:b/>
+          <w:bCs/>
+          <w:color w:val="4472C4" w:themeColor="accent1"/>
+          <w:lang w:val="en-US"/>
+        </w:rPr>
+        <w:t>Gaussiana</w:t>
+      </w:r>
+      <w:proofErr w:type="spellEnd"/>
+    </w:p>
+    <w:p>
+      <w:pPr>
+        <w:rPr>
+          <w:b/>
+          <w:bCs/>
+          <w:color w:val="4472C4" w:themeColor="accent1"/>
+          <w:lang w:val="en-US"/>
+        </w:rPr>
+      </w:pPr>
+    </w:p>
+    <w:p>
+      <w:r>
+        <w:t xml:space="preserve">Completa o mapa todo, </w:t>
+      </w:r>
+      <w:proofErr w:type="spellStart"/>
+      <w:r>
+        <w:t>w</w:t>
+      </w:r>
+      <w:r>
+        <w:t>R</w:t>
+      </w:r>
+      <w:proofErr w:type="spellEnd"/>
+      <w:r>
+        <w:t xml:space="preserve"> = 1, </w:t>
+      </w:r>
+      <w:proofErr w:type="spellStart"/>
+      <w:r>
+        <w:t>wB</w:t>
+      </w:r>
+      <w:proofErr w:type="spellEnd"/>
+      <w:r>
+        <w:t xml:space="preserve"> = 0.</w:t>
+      </w:r>
+      <w:r>
+        <w:t>5</w:t>
+      </w:r>
+      <w:r>
+        <w:t xml:space="preserve">. </w:t>
+      </w:r>
       <w:proofErr w:type="spellStart"/>
       <w:r>
         <w:t>Resource</w:t>
       </w:r>
       <w:proofErr w:type="spellEnd"/>
-    </w:p>
-    <w:p>
-      <w:r>
-        <w:t xml:space="preserve">Igual ao </w:t>
-      </w:r>
-      <w:proofErr w:type="spellStart"/>
-      <w:r>
-        <w:t>block</w:t>
-      </w:r>
-      <w:proofErr w:type="spellEnd"/>
-    </w:p>
-    <w:p/>
-    <w:p>
-      <w:r>
-        <w:t>Pouco a fazer, mapa pequeno</w:t>
-      </w:r>
-      <w:r>
-        <w:t xml:space="preserve"> e fácil. Acontece que como o mapa é pequeno e com poucos obstáculos fica difícil ver muitas diferenças em cada função. Como os </w:t>
-      </w:r>
-      <w:proofErr w:type="spellStart"/>
-      <w:r>
-        <w:t>pickups</w:t>
-      </w:r>
-      <w:proofErr w:type="spellEnd"/>
-      <w:r>
-        <w:t xml:space="preserve"> estão muito próximos, não existe muito tempo para ver grandes variações, principalmente na função logarítmica, pois o robô ganha velocidade quando está longe, mas depois demora algum tempo a perder.</w:t>
-      </w:r>
-    </w:p>
+      <w:r>
+        <w:t xml:space="preserve"> </w:t>
+      </w:r>
+      <w:r>
+        <w:t>com media 0.2 e variância de 0.06, limi</w:t>
+      </w:r>
+      <w:r>
+        <w:t>tes x de 0 a 1</w:t>
+      </w:r>
+      <w:r>
+        <w:t xml:space="preserve"> e y de 0.1 – 0.6, pois se meter 0 por vezes está muito perto do recurso e não apanha porque o valor é muito baixo e prefere fugir às paredes e 0.6 porque mais que isso é uma velocidade excessiva para o mapa em questão</w:t>
+      </w:r>
+      <w:r>
+        <w:t xml:space="preserve">. </w:t>
+      </w:r>
+      <w:proofErr w:type="spellStart"/>
+      <w:r>
+        <w:t>Block</w:t>
+      </w:r>
+      <w:proofErr w:type="spellEnd"/>
+      <w:r>
+        <w:t xml:space="preserve"> com limites de y de 0 – 1.5 e x de 0 – 1. Tempo de 1</w:t>
+      </w:r>
+      <w:r>
+        <w:t>6</w:t>
+      </w:r>
+      <w:r>
+        <w:t xml:space="preserve">s. Por vezes bate </w:t>
+      </w:r>
+      <w:r>
+        <w:t>nos cantos das paredes.</w:t>
+      </w:r>
+    </w:p>
+    <w:p/>
+    <w:p>
+      <w:pPr>
+        <w:rPr>
+          <w:b/>
+          <w:bCs/>
+          <w:color w:val="4472C4" w:themeColor="accent1"/>
+          <w:lang w:val="en-US"/>
+        </w:rPr>
+      </w:pPr>
+      <w:r>
+        <w:rPr>
+          <w:b/>
+          <w:bCs/>
+          <w:color w:val="4472C4" w:themeColor="accent1"/>
+          <w:lang w:val="en-US"/>
+        </w:rPr>
+        <w:t xml:space="preserve">Block -&gt; Log; Resource -&gt; </w:t>
+      </w:r>
+      <w:proofErr w:type="spellStart"/>
+      <w:r>
+        <w:rPr>
+          <w:b/>
+          <w:bCs/>
+          <w:color w:val="4472C4" w:themeColor="accent1"/>
+          <w:lang w:val="en-US"/>
+        </w:rPr>
+        <w:t>Gaussiana</w:t>
+      </w:r>
+      <w:proofErr w:type="spellEnd"/>
+    </w:p>
+    <w:p>
+      <w:pPr>
+        <w:rPr>
+          <w:lang w:val="en-US"/>
+        </w:rPr>
+      </w:pPr>
+    </w:p>
+    <w:p>
+      <w:r>
+        <w:t xml:space="preserve">Completa o mapa todo, </w:t>
+      </w:r>
+      <w:proofErr w:type="spellStart"/>
+      <w:r>
+        <w:t>w</w:t>
+      </w:r>
+      <w:r>
+        <w:t>R</w:t>
+      </w:r>
+      <w:proofErr w:type="spellEnd"/>
+      <w:r>
+        <w:t xml:space="preserve"> = </w:t>
+      </w:r>
+      <w:r>
+        <w:t>0.2</w:t>
+      </w:r>
+      <w:r>
+        <w:t xml:space="preserve">, </w:t>
+      </w:r>
+      <w:proofErr w:type="spellStart"/>
+      <w:r>
+        <w:t>wB</w:t>
+      </w:r>
+      <w:proofErr w:type="spellEnd"/>
+      <w:r>
+        <w:t xml:space="preserve"> = 0.</w:t>
+      </w:r>
+      <w:r>
+        <w:t>2</w:t>
+      </w:r>
+      <w:r>
+        <w:t xml:space="preserve">. </w:t>
+      </w:r>
+      <w:proofErr w:type="spellStart"/>
+      <w:r>
+        <w:t>Resource</w:t>
+      </w:r>
+      <w:proofErr w:type="spellEnd"/>
+      <w:r>
+        <w:t xml:space="preserve"> </w:t>
+      </w:r>
+      <w:r>
+        <w:t xml:space="preserve">e </w:t>
+      </w:r>
+      <w:proofErr w:type="spellStart"/>
+      <w:r>
+        <w:t>Block</w:t>
+      </w:r>
+      <w:proofErr w:type="spellEnd"/>
+      <w:r>
+        <w:t xml:space="preserve"> com limites de y de 0 – 1.5 e x de 0 – 1. Tempo de 16s. Por vezes bate nos cantos das paredes.</w:t>
+      </w:r>
+      <w:r>
+        <w:t xml:space="preserve"> Tempo de 11s. Não bate nas paredes. Parece ser a melhor opção, o robô muito cauteloso e ainda assim rápido quando está longe de paredes e recursos.</w:t>
+      </w:r>
+    </w:p>
+    <w:p/>
+    <w:p>
+      <w:bookmarkStart w:id="0" w:name="_GoBack"/>
+      <w:bookmarkEnd w:id="0"/>
+    </w:p>
+    <w:p/>
+    <w:p/>
+    <w:p/>
     <w:p/>
     <w:sectPr>
       <w:pgSz w:w="11906" w:h="16838"/>

</xml_diff>

<commit_message>
Mapa 2a testes dinis
</commit_message>
<xml_diff>
--- a/Notas.docx
+++ b/Notas.docx
@@ -8,19 +8,11 @@
           <w:lang w:val="en-US"/>
         </w:rPr>
       </w:pPr>
-      <w:proofErr w:type="spellStart"/>
-      <w:r>
-        <w:rPr>
-          <w:lang w:val="en-US"/>
-        </w:rPr>
-        <w:t>Mapa</w:t>
-      </w:r>
-      <w:proofErr w:type="spellEnd"/>
-      <w:r>
-        <w:rPr>
-          <w:lang w:val="en-US"/>
-        </w:rPr>
-        <w:t xml:space="preserve"> 1a </w:t>
+      <w:r>
+        <w:rPr>
+          <w:lang w:val="en-US"/>
+        </w:rPr>
+        <w:t xml:space="preserve">Mapa 1a </w:t>
       </w:r>
     </w:p>
     <w:p>
@@ -90,41 +82,13 @@
           <w:color w:val="4472C4" w:themeColor="accent1"/>
         </w:rPr>
       </w:pPr>
-      <w:proofErr w:type="spellStart"/>
-      <w:r>
-        <w:rPr>
-          <w:b/>
-          <w:bCs/>
-          <w:color w:val="4472C4" w:themeColor="accent1"/>
-        </w:rPr>
-        <w:t>Block</w:t>
-      </w:r>
-      <w:proofErr w:type="spellEnd"/>
-      <w:r>
-        <w:rPr>
-          <w:b/>
-          <w:bCs/>
-          <w:color w:val="4472C4" w:themeColor="accent1"/>
-        </w:rPr>
-        <w:t xml:space="preserve"> -&gt; Linear; </w:t>
-      </w:r>
-      <w:proofErr w:type="spellStart"/>
-      <w:r>
-        <w:rPr>
-          <w:b/>
-          <w:bCs/>
-          <w:color w:val="4472C4" w:themeColor="accent1"/>
-        </w:rPr>
-        <w:t>Resource</w:t>
-      </w:r>
-      <w:proofErr w:type="spellEnd"/>
-      <w:r>
-        <w:rPr>
-          <w:b/>
-          <w:bCs/>
-          <w:color w:val="4472C4" w:themeColor="accent1"/>
-        </w:rPr>
-        <w:t xml:space="preserve"> -&gt; Gaussiana</w:t>
+      <w:r>
+        <w:rPr>
+          <w:b/>
+          <w:bCs/>
+          <w:color w:val="4472C4" w:themeColor="accent1"/>
+        </w:rPr>
+        <w:t>Block -&gt; Linear; Resource -&gt; Gaussiana</w:t>
       </w:r>
     </w:p>
     <w:p>
@@ -141,52 +105,14 @@
           <w:color w:val="4472C4" w:themeColor="accent1"/>
         </w:rPr>
       </w:pPr>
-      <w:proofErr w:type="spellStart"/>
-      <w:r>
-        <w:rPr>
-          <w:b/>
-          <w:bCs/>
-          <w:color w:val="4472C4" w:themeColor="accent1"/>
-        </w:rPr>
-        <w:t>Block</w:t>
-      </w:r>
-      <w:proofErr w:type="spellEnd"/>
-      <w:r>
-        <w:rPr>
-          <w:b/>
-          <w:bCs/>
-          <w:color w:val="4472C4" w:themeColor="accent1"/>
-        </w:rPr>
-        <w:t xml:space="preserve"> -&gt; Linear; </w:t>
-      </w:r>
-      <w:proofErr w:type="spellStart"/>
-      <w:r>
-        <w:rPr>
-          <w:b/>
-          <w:bCs/>
-          <w:color w:val="4472C4" w:themeColor="accent1"/>
-        </w:rPr>
-        <w:t>Resource</w:t>
-      </w:r>
-      <w:proofErr w:type="spellEnd"/>
-      <w:r>
-        <w:rPr>
-          <w:b/>
-          <w:bCs/>
-          <w:color w:val="4472C4" w:themeColor="accent1"/>
-        </w:rPr>
-        <w:t xml:space="preserve"> -&gt; Log </w:t>
-      </w:r>
-      <w:proofErr w:type="spellStart"/>
-      <w:r>
-        <w:rPr>
-          <w:b/>
-          <w:bCs/>
-          <w:color w:val="4472C4" w:themeColor="accent1"/>
-        </w:rPr>
-        <w:t>neg</w:t>
-      </w:r>
-      <w:proofErr w:type="spellEnd"/>
+      <w:r>
+        <w:rPr>
+          <w:b/>
+          <w:bCs/>
+          <w:color w:val="4472C4" w:themeColor="accent1"/>
+        </w:rPr>
+        <w:t>Block -&gt; Linear; Resource -&gt; Log neg</w:t>
+      </w:r>
     </w:p>
     <w:p>
       <w:r>
@@ -289,168 +215,97 @@
           </wp:anchor>
         </w:drawing>
       </w:r>
-      <w:proofErr w:type="spellStart"/>
-      <w:r>
-        <w:rPr>
-          <w:b/>
-          <w:bCs/>
-          <w:color w:val="4472C4" w:themeColor="accent1"/>
-        </w:rPr>
+      <w:r>
+        <w:rPr>
+          <w:b/>
+          <w:bCs/>
+          <w:color w:val="4472C4" w:themeColor="accent1"/>
+        </w:rPr>
+        <w:t>Block -&gt; Log; Resource -&gt; Linear</w:t>
+      </w:r>
+    </w:p>
+    <w:p>
+      <w:r>
         <w:t>Block</w:t>
       </w:r>
-      <w:proofErr w:type="spellEnd"/>
-      <w:r>
-        <w:rPr>
-          <w:b/>
-          <w:bCs/>
-          <w:color w:val="4472C4" w:themeColor="accent1"/>
-        </w:rPr>
-        <w:t xml:space="preserve"> -&gt; Log; </w:t>
-      </w:r>
-      <w:proofErr w:type="spellStart"/>
-      <w:r>
-        <w:rPr>
-          <w:b/>
-          <w:bCs/>
-          <w:color w:val="4472C4" w:themeColor="accent1"/>
-        </w:rPr>
-        <w:t>Resource</w:t>
-      </w:r>
-      <w:proofErr w:type="spellEnd"/>
-      <w:r>
-        <w:rPr>
-          <w:b/>
-          <w:bCs/>
-          <w:color w:val="4472C4" w:themeColor="accent1"/>
-        </w:rPr>
-        <w:t xml:space="preserve"> -&gt; Linear</w:t>
-      </w:r>
-    </w:p>
-    <w:p>
-      <w:proofErr w:type="spellStart"/>
-      <w:r>
+    </w:p>
+    <w:p>
+      <w:r>
+        <w:t>Muitas vezes acontece que f(x) &gt; 1, logo se meter o limite superior de y = 1, o resultado vai ser muitas vezes 1, então aumentei o limite superior</w:t>
+      </w:r>
+      <w:r>
+        <w:t xml:space="preserve"> para y = 1.5</w:t>
+      </w:r>
+      <w:r>
+        <w:t xml:space="preserve">. Dimui o limite superior de x, porque a </w:t>
+      </w:r>
+      <w:r>
+        <w:t>força</w:t>
+      </w:r>
+      <w:r>
+        <w:t xml:space="preserve"> quase nunca passa de 0.5</w:t>
+      </w:r>
+      <w:r>
+        <w:t>.</w:t>
+      </w:r>
+    </w:p>
+    <w:p>
+      <w:r>
+        <w:t xml:space="preserve"> </w:t>
+      </w:r>
+    </w:p>
+    <w:p/>
+    <w:p/>
+    <w:p>
+      <w:pPr>
+        <w:rPr>
+          <w:b/>
+          <w:bCs/>
+          <w:color w:val="4472C4" w:themeColor="accent1"/>
+          <w:lang w:val="en-US"/>
+        </w:rPr>
+      </w:pPr>
+      <w:r>
+        <w:rPr>
+          <w:b/>
+          <w:bCs/>
+          <w:color w:val="4472C4" w:themeColor="accent1"/>
+          <w:lang w:val="en-US"/>
+        </w:rPr>
+        <w:t>Block -&gt; Log; Resource -&gt; Gaussiana</w:t>
+      </w:r>
+    </w:p>
+    <w:p>
+      <w:pPr>
+        <w:rPr>
+          <w:lang w:val="en-US"/>
+        </w:rPr>
+      </w:pPr>
+    </w:p>
+    <w:p>
+      <w:pPr>
+        <w:rPr>
+          <w:lang w:val="en-US"/>
+        </w:rPr>
+      </w:pPr>
+      <w:r>
+        <w:rPr>
+          <w:lang w:val="en-US"/>
+        </w:rPr>
         <w:t>Block</w:t>
       </w:r>
-      <w:proofErr w:type="spellEnd"/>
-    </w:p>
-    <w:p>
-      <w:r>
-        <w:t>Muitas vezes acontece que f(x) &gt; 1, logo se meter o limite superior de y = 1, o resultado vai ser muitas vezes 1, então aumentei o limite superior</w:t>
-      </w:r>
-      <w:r>
-        <w:t xml:space="preserve"> para y = 1.5</w:t>
-      </w:r>
-      <w:r>
-        <w:t xml:space="preserve">. </w:t>
-      </w:r>
-      <w:proofErr w:type="spellStart"/>
-      <w:r>
-        <w:t>Dimui</w:t>
-      </w:r>
-      <w:proofErr w:type="spellEnd"/>
-      <w:r>
-        <w:t xml:space="preserve"> o limite superior de x, porque a </w:t>
-      </w:r>
-      <w:r>
-        <w:t>força</w:t>
-      </w:r>
-      <w:r>
-        <w:t xml:space="preserve"> quase nunca passa de 0.5</w:t>
-      </w:r>
-      <w:r>
-        <w:t>.</w:t>
-      </w:r>
-    </w:p>
-    <w:p>
-      <w:r>
-        <w:t xml:space="preserve"> </w:t>
-      </w:r>
-    </w:p>
-    <w:p/>
-    <w:p/>
-    <w:p>
-      <w:pPr>
-        <w:rPr>
-          <w:b/>
-          <w:bCs/>
-          <w:color w:val="4472C4" w:themeColor="accent1"/>
-          <w:lang w:val="en-US"/>
-        </w:rPr>
-      </w:pPr>
-      <w:r>
-        <w:rPr>
-          <w:b/>
-          <w:bCs/>
-          <w:color w:val="4472C4" w:themeColor="accent1"/>
-          <w:lang w:val="en-US"/>
-        </w:rPr>
-        <w:t xml:space="preserve">Block -&gt; Log; Resource -&gt; </w:t>
-      </w:r>
-      <w:proofErr w:type="spellStart"/>
-      <w:r>
-        <w:rPr>
-          <w:b/>
-          <w:bCs/>
-          <w:color w:val="4472C4" w:themeColor="accent1"/>
-          <w:lang w:val="en-US"/>
-        </w:rPr>
-        <w:t>Gaussiana</w:t>
-      </w:r>
-      <w:proofErr w:type="spellEnd"/>
-    </w:p>
-    <w:p>
-      <w:pPr>
-        <w:rPr>
-          <w:lang w:val="en-US"/>
-        </w:rPr>
-      </w:pPr>
-    </w:p>
-    <w:p>
-      <w:pPr>
-        <w:rPr>
-          <w:lang w:val="en-US"/>
-        </w:rPr>
-      </w:pPr>
-      <w:r>
-        <w:rPr>
-          <w:lang w:val="en-US"/>
-        </w:rPr>
-        <w:t>Block</w:t>
-      </w:r>
-    </w:p>
-    <w:p>
-      <w:pPr>
-        <w:rPr>
-          <w:lang w:val="en-US"/>
-        </w:rPr>
-      </w:pPr>
-      <w:proofErr w:type="spellStart"/>
-      <w:r>
-        <w:rPr>
-          <w:lang w:val="en-US"/>
-        </w:rPr>
-        <w:t>Igual</w:t>
-      </w:r>
-      <w:proofErr w:type="spellEnd"/>
-      <w:r>
-        <w:rPr>
-          <w:lang w:val="en-US"/>
-        </w:rPr>
-        <w:t xml:space="preserve"> </w:t>
-      </w:r>
-      <w:proofErr w:type="spellStart"/>
-      <w:r>
-        <w:rPr>
-          <w:lang w:val="en-US"/>
-        </w:rPr>
-        <w:t>a</w:t>
-      </w:r>
-      <w:proofErr w:type="spellEnd"/>
-      <w:r>
-        <w:rPr>
-          <w:lang w:val="en-US"/>
-        </w:rPr>
-        <w:t xml:space="preserve"> anterior</w:t>
+    </w:p>
+    <w:p>
+      <w:pPr>
+        <w:rPr>
+          <w:lang w:val="en-US"/>
+        </w:rPr>
+      </w:pPr>
+      <w:r>
+        <w:rPr>
+          <w:lang w:val="en-US"/>
+        </w:rPr>
+        <w:t>Igual a anterior</w:t>
       </w:r>
     </w:p>
     <w:p>
@@ -524,20 +379,13 @@
           </wp:anchor>
         </w:drawing>
       </w:r>
-      <w:proofErr w:type="spellStart"/>
       <w:r>
         <w:t>Resource</w:t>
       </w:r>
-      <w:proofErr w:type="spellEnd"/>
-    </w:p>
-    <w:p>
-      <w:proofErr w:type="spellStart"/>
-      <w:r>
-        <w:t>Strength</w:t>
-      </w:r>
-      <w:proofErr w:type="spellEnd"/>
-      <w:r>
-        <w:t xml:space="preserve"> costuma estar perto de 0.1/0.2 sem variar muito, logo escolhi média = 0.15 e variância 0.1. O limite de x a variar entre 0 e 0.6, pois a partir de x &gt; 0.6 f(x) = 0.  Limites y de 0 </w:t>
+    </w:p>
+    <w:p>
+      <w:r>
+        <w:t xml:space="preserve">Strength costuma estar perto de 0.1/0.2 sem variar muito, logo escolhi média = 0.15 e variância 0.1. O limite de x a variar entre 0 e 0.6, pois a partir de x &gt; 0.6 f(x) = 0.  Limites y de 0 </w:t>
       </w:r>
       <w:r>
         <w:t xml:space="preserve">  </w:t>
@@ -602,38 +450,29 @@
           <w:lang w:val="en-US"/>
         </w:rPr>
       </w:pPr>
-      <w:proofErr w:type="spellStart"/>
       <w:r>
         <w:rPr>
           <w:lang w:val="en-US"/>
         </w:rPr>
         <w:t>Igual</w:t>
       </w:r>
-      <w:proofErr w:type="spellEnd"/>
-    </w:p>
-    <w:p>
-      <w:pPr>
-        <w:rPr>
-          <w:lang w:val="en-US"/>
-        </w:rPr>
-      </w:pPr>
-    </w:p>
-    <w:p>
-      <w:proofErr w:type="spellStart"/>
+    </w:p>
+    <w:p>
+      <w:pPr>
+        <w:rPr>
+          <w:lang w:val="en-US"/>
+        </w:rPr>
+      </w:pPr>
+    </w:p>
+    <w:p>
       <w:r>
         <w:t>Resource</w:t>
       </w:r>
-      <w:proofErr w:type="spellEnd"/>
-    </w:p>
-    <w:p>
-      <w:r>
-        <w:t xml:space="preserve">Igual ao </w:t>
-      </w:r>
-      <w:proofErr w:type="spellStart"/>
-      <w:r>
-        <w:t>block</w:t>
-      </w:r>
-      <w:proofErr w:type="spellEnd"/>
+    </w:p>
+    <w:p>
+      <w:r>
+        <w:t>Igual ao block</w:t>
+      </w:r>
     </w:p>
     <w:p/>
     <w:p>
@@ -641,15 +480,7 @@
         <w:t>Pouco a fazer, mapa pequeno</w:t>
       </w:r>
       <w:r>
-        <w:t xml:space="preserve"> e fácil. Acontece que como o mapa é pequeno e com poucos obstáculos fica difícil ver muitas diferenças em cada função. Como os </w:t>
-      </w:r>
-      <w:proofErr w:type="spellStart"/>
-      <w:r>
-        <w:t>pickups</w:t>
-      </w:r>
-      <w:proofErr w:type="spellEnd"/>
-      <w:r>
-        <w:t xml:space="preserve"> estão muito próximos, não existe muito tempo para ver grandes variações, principalmente na função logarítmica, pois o robô ganha velocidade quando está longe, mas depois demora algum tempo a perder.</w:t>
+        <w:t xml:space="preserve"> e fácil. Acontece que como o mapa é pequeno e com poucos obstáculos fica difícil ver muitas diferenças em cada função. Como os pickups estão muito próximos, não existe muito tempo para ver grandes variações, principalmente na função logarítmica, pois o robô ganha velocidade quando está longe, mas depois demora algum tempo a perder.</w:t>
       </w:r>
       <w:r>
         <w:t xml:space="preserve"> </w:t>
@@ -669,12 +500,26 @@
     <w:p/>
     <w:p/>
     <w:p>
-      <w:r>
+      <w:pPr>
+        <w:rPr>
+          <w:lang w:val="en-US"/>
+        </w:rPr>
+      </w:pPr>
+      <w:r>
+        <w:rPr>
+          <w:lang w:val="en-US"/>
+        </w:rPr>
         <w:lastRenderedPageBreak/>
         <w:t>Mapa 1b</w:t>
       </w:r>
     </w:p>
-    <w:p/>
+    <w:p>
+      <w:pPr>
+        <w:rPr>
+          <w:lang w:val="en-US"/>
+        </w:rPr>
+      </w:pPr>
+    </w:p>
     <w:p>
       <w:pPr>
         <w:rPr>
@@ -715,64 +560,137 @@
     </w:p>
     <w:p>
       <w:r>
-        <w:t xml:space="preserve">Completa o mapa todo, </w:t>
-      </w:r>
-      <w:proofErr w:type="spellStart"/>
-      <w:r>
-        <w:t>w</w:t>
-      </w:r>
-      <w:r>
-        <w:t>R</w:t>
-      </w:r>
-      <w:proofErr w:type="spellEnd"/>
-      <w:r>
-        <w:t xml:space="preserve"> = 1, </w:t>
-      </w:r>
-      <w:proofErr w:type="spellStart"/>
-      <w:r>
-        <w:t>wB</w:t>
-      </w:r>
-      <w:proofErr w:type="spellEnd"/>
-      <w:r>
-        <w:t xml:space="preserve"> = 0.2. </w:t>
-      </w:r>
-      <w:proofErr w:type="spellStart"/>
-      <w:r>
-        <w:t>Resource</w:t>
-      </w:r>
-      <w:proofErr w:type="spellEnd"/>
-      <w:r>
-        <w:t xml:space="preserve"> com limites x e y de 0 a 1. </w:t>
-      </w:r>
-      <w:proofErr w:type="spellStart"/>
-      <w:r>
-        <w:t>Block</w:t>
-      </w:r>
-      <w:proofErr w:type="spellEnd"/>
-      <w:r>
-        <w:t xml:space="preserve"> com limites de y de 0 – 1.5 e x de 0 – 1. Tempo de 12s. Por vezes bate na parede depois de apanhar um recurso que está perto da parede. </w:t>
-      </w:r>
-    </w:p>
-    <w:p/>
-    <w:p>
-      <w:pPr>
-        <w:rPr>
-          <w:b/>
-          <w:bCs/>
-          <w:color w:val="4472C4" w:themeColor="accent1"/>
-          <w:lang w:val="en-US"/>
-        </w:rPr>
-      </w:pPr>
-      <w:r>
-        <w:rPr>
-          <w:b/>
-          <w:bCs/>
-          <w:color w:val="4472C4" w:themeColor="accent1"/>
-          <w:lang w:val="en-US"/>
-        </w:rPr>
-        <w:t xml:space="preserve">Block -&gt; Log; Resource -&gt; </w:t>
-      </w:r>
-      <w:proofErr w:type="spellStart"/>
+        <w:t>Completa o mapa todo, w</w:t>
+      </w:r>
+      <w:r>
+        <w:t xml:space="preserve">R = 1, wB = 0.2. Resource com limites x e y de 0 a 1. Block com limites de y de 0 – 1.5 e x de 0 – 1. Tempo de 12s. Por vezes bate na parede depois de apanhar um recurso que está perto da parede. </w:t>
+      </w:r>
+    </w:p>
+    <w:p/>
+    <w:p>
+      <w:pPr>
+        <w:rPr>
+          <w:b/>
+          <w:bCs/>
+          <w:color w:val="4472C4" w:themeColor="accent1"/>
+        </w:rPr>
+      </w:pPr>
+      <w:r>
+        <w:rPr>
+          <w:b/>
+          <w:bCs/>
+          <w:color w:val="4472C4" w:themeColor="accent1"/>
+        </w:rPr>
+        <w:t>Block -&gt; Log; Resource -&gt; Gaussiana</w:t>
+      </w:r>
+    </w:p>
+    <w:p>
+      <w:pPr>
+        <w:rPr>
+          <w:b/>
+          <w:bCs/>
+          <w:color w:val="4472C4" w:themeColor="accent1"/>
+        </w:rPr>
+      </w:pPr>
+    </w:p>
+    <w:p>
+      <w:r>
+        <w:t>Completa o mapa todo, w</w:t>
+      </w:r>
+      <w:r>
+        <w:t>R = 1, wB = 0.5. Resource com media 0.2 e variância de 0.06, limites x de 0 a 1 e y de 0.1 – 0.6, pois se meter 0 por vezes está muito perto do recurso e não apanha porque o valor é muito baixo e prefere fugir às paredes e 0.6 porque mais que isso é uma velocidade excessiva para o mapa em questão. Block com limites de y de 0 – 1.5 e x de 0 – 1. Tempo de 16s. Por vezes bate nos cantos das paredes.</w:t>
+      </w:r>
+    </w:p>
+    <w:p/>
+    <w:p>
+      <w:pPr>
+        <w:rPr>
+          <w:b/>
+          <w:bCs/>
+          <w:color w:val="4472C4" w:themeColor="accent1"/>
+        </w:rPr>
+      </w:pPr>
+      <w:r>
+        <w:rPr>
+          <w:b/>
+          <w:bCs/>
+          <w:color w:val="4472C4" w:themeColor="accent1"/>
+        </w:rPr>
+        <w:t>Block -&gt; Log; Resource -&gt; Gaussiana</w:t>
+      </w:r>
+    </w:p>
+    <w:p/>
+    <w:p>
+      <w:r>
+        <w:t>Completa o mapa todo, w</w:t>
+      </w:r>
+      <w:r>
+        <w:t>R = 0.2, wB = 0.2. Resource e Block com limites de y de 0 – 1.5 e x de 0 – 1. Tempo de 16s. Por vezes bate nos cantos das paredes. Tempo de 11s. Não bate nas paredes. Parece ser a melhor opção, o robô muito cauteloso e ainda assim rápido quando está longe de paredes e recursos.</w:t>
+      </w:r>
+    </w:p>
+    <w:p/>
+    <w:p/>
+    <w:p/>
+    <w:p/>
+    <w:p/>
+    <w:p/>
+    <w:p/>
+    <w:p/>
+    <w:p/>
+    <w:p/>
+    <w:p/>
+    <w:p/>
+    <w:p>
+      <w:r>
+        <w:lastRenderedPageBreak/>
+        <w:t>Mapa 2a</w:t>
+      </w:r>
+    </w:p>
+    <w:p>
+      <w:pPr>
+        <w:rPr>
+          <w:b/>
+          <w:bCs/>
+          <w:color w:val="4472C4" w:themeColor="accent1"/>
+          <w:lang w:val="en-US"/>
+        </w:rPr>
+      </w:pPr>
+      <w:r>
+        <w:rPr>
+          <w:b/>
+          <w:bCs/>
+          <w:color w:val="4472C4" w:themeColor="accent1"/>
+          <w:lang w:val="en-US"/>
+        </w:rPr>
+        <w:t>Resource -&gt; Log</w:t>
+      </w:r>
+    </w:p>
+    <w:p>
+      <w:r>
+        <w:t>Poderá até existir alguma c</w:t>
+      </w:r>
+      <w:r>
+        <w:t>onfiguração com valores muito pequenos tornem possível o robô completar o mapa, no entanto com um comportamento linear o robô chega ao recurso com o máximo de velocidade possível, o que torna difícil que consiga para por completo antes de cair para o abismo. Agora caso, limitemos que a velocidade máxima seja muito pequena aí consegue parar.</w:t>
+      </w:r>
+    </w:p>
+    <w:p>
+      <w:pPr>
+        <w:rPr>
+          <w:b/>
+          <w:bCs/>
+          <w:color w:val="4472C4" w:themeColor="accent1"/>
+          <w:lang w:val="en-US"/>
+        </w:rPr>
+      </w:pPr>
+      <w:r>
+        <w:rPr>
+          <w:b/>
+          <w:bCs/>
+          <w:color w:val="4472C4" w:themeColor="accent1"/>
+          <w:lang w:val="en-US"/>
+        </w:rPr>
+        <w:t xml:space="preserve">Resource -&gt; </w:t>
+      </w:r>
       <w:r>
         <w:rPr>
           <w:b/>
@@ -782,185 +700,50 @@
         </w:rPr>
         <w:t>Gaussiana</w:t>
       </w:r>
-      <w:proofErr w:type="spellEnd"/>
-    </w:p>
-    <w:p>
-      <w:pPr>
-        <w:rPr>
-          <w:b/>
-          <w:bCs/>
-          <w:color w:val="4472C4" w:themeColor="accent1"/>
-          <w:lang w:val="en-US"/>
-        </w:rPr>
-      </w:pPr>
-    </w:p>
-    <w:p>
-      <w:r>
-        <w:t xml:space="preserve">Completa o mapa todo, </w:t>
-      </w:r>
-      <w:proofErr w:type="spellStart"/>
-      <w:r>
-        <w:t>w</w:t>
-      </w:r>
-      <w:r>
-        <w:t>R</w:t>
-      </w:r>
-      <w:proofErr w:type="spellEnd"/>
-      <w:r>
-        <w:t xml:space="preserve"> = 1, </w:t>
-      </w:r>
-      <w:proofErr w:type="spellStart"/>
-      <w:r>
-        <w:t>wB</w:t>
-      </w:r>
-      <w:proofErr w:type="spellEnd"/>
-      <w:r>
-        <w:t xml:space="preserve"> = 0.</w:t>
-      </w:r>
-      <w:r>
-        <w:t>5</w:t>
-      </w:r>
-      <w:r>
-        <w:t xml:space="preserve">. </w:t>
-      </w:r>
-      <w:proofErr w:type="spellStart"/>
-      <w:r>
-        <w:t>Resource</w:t>
-      </w:r>
-      <w:proofErr w:type="spellEnd"/>
-      <w:r>
-        <w:t xml:space="preserve"> </w:t>
-      </w:r>
-      <w:r>
-        <w:t>com media 0.2 e variância de 0.06, limi</w:t>
-      </w:r>
-      <w:r>
-        <w:t>tes x de 0 a 1</w:t>
-      </w:r>
-      <w:r>
-        <w:t xml:space="preserve"> e y de 0.1 – 0.6, pois se meter 0 por vezes está muito perto do recurso e não apanha porque o valor é muito baixo e prefere fugir às paredes e 0.6 porque mais que isso é uma velocidade excessiva para o mapa em questão</w:t>
-      </w:r>
-      <w:r>
-        <w:t xml:space="preserve">. </w:t>
-      </w:r>
-      <w:proofErr w:type="spellStart"/>
-      <w:r>
-        <w:t>Block</w:t>
-      </w:r>
-      <w:proofErr w:type="spellEnd"/>
-      <w:r>
-        <w:t xml:space="preserve"> com limites de y de 0 – 1.5 e x de 0 – 1. Tempo de 1</w:t>
-      </w:r>
-      <w:r>
-        <w:t>6</w:t>
-      </w:r>
-      <w:r>
-        <w:t xml:space="preserve">s. Por vezes bate </w:t>
-      </w:r>
-      <w:r>
-        <w:t>nos cantos das paredes.</w:t>
-      </w:r>
-    </w:p>
-    <w:p/>
-    <w:p>
-      <w:pPr>
-        <w:rPr>
-          <w:b/>
-          <w:bCs/>
-          <w:color w:val="4472C4" w:themeColor="accent1"/>
-          <w:lang w:val="en-US"/>
-        </w:rPr>
-      </w:pPr>
-      <w:r>
-        <w:rPr>
-          <w:b/>
-          <w:bCs/>
-          <w:color w:val="4472C4" w:themeColor="accent1"/>
-          <w:lang w:val="en-US"/>
-        </w:rPr>
-        <w:t xml:space="preserve">Block -&gt; Log; Resource -&gt; </w:t>
-      </w:r>
-      <w:proofErr w:type="spellStart"/>
-      <w:r>
-        <w:rPr>
-          <w:b/>
-          <w:bCs/>
-          <w:color w:val="4472C4" w:themeColor="accent1"/>
-          <w:lang w:val="en-US"/>
-        </w:rPr>
-        <w:t>Gaussiana</w:t>
-      </w:r>
-      <w:proofErr w:type="spellEnd"/>
-    </w:p>
-    <w:p>
-      <w:pPr>
-        <w:rPr>
-          <w:lang w:val="en-US"/>
-        </w:rPr>
-      </w:pPr>
-    </w:p>
-    <w:p>
-      <w:r>
-        <w:t xml:space="preserve">Completa o mapa todo, </w:t>
-      </w:r>
-      <w:proofErr w:type="spellStart"/>
-      <w:r>
-        <w:t>w</w:t>
-      </w:r>
-      <w:r>
-        <w:t>R</w:t>
-      </w:r>
-      <w:proofErr w:type="spellEnd"/>
-      <w:r>
-        <w:t xml:space="preserve"> = </w:t>
-      </w:r>
-      <w:r>
-        <w:t>0.2</w:t>
-      </w:r>
-      <w:r>
-        <w:t xml:space="preserve">, </w:t>
-      </w:r>
-      <w:proofErr w:type="spellStart"/>
-      <w:r>
-        <w:t>wB</w:t>
-      </w:r>
-      <w:proofErr w:type="spellEnd"/>
-      <w:r>
-        <w:t xml:space="preserve"> = 0.</w:t>
-      </w:r>
-      <w:r>
-        <w:t>2</w:t>
-      </w:r>
-      <w:r>
-        <w:t xml:space="preserve">. </w:t>
-      </w:r>
-      <w:proofErr w:type="spellStart"/>
-      <w:r>
-        <w:t>Resource</w:t>
-      </w:r>
-      <w:proofErr w:type="spellEnd"/>
-      <w:r>
-        <w:t xml:space="preserve"> </w:t>
-      </w:r>
-      <w:r>
-        <w:t xml:space="preserve">e </w:t>
-      </w:r>
-      <w:proofErr w:type="spellStart"/>
-      <w:r>
-        <w:t>Block</w:t>
-      </w:r>
-      <w:proofErr w:type="spellEnd"/>
-      <w:r>
-        <w:t xml:space="preserve"> com limites de y de 0 – 1.5 e x de 0 – 1. Tempo de 16s. Por vezes bate nos cantos das paredes.</w:t>
-      </w:r>
-      <w:r>
-        <w:t xml:space="preserve"> Tempo de 11s. Não bate nas paredes. Parece ser a melhor opção, o robô muito cauteloso e ainda assim rápido quando está longe de paredes e recursos.</w:t>
-      </w:r>
-    </w:p>
-    <w:p/>
-    <w:p>
+    </w:p>
+    <w:p>
+      <w:r>
+        <w:t>Completa o mapa sem c</w:t>
+      </w:r>
+      <w:r>
+        <w:t>air. wR =0.1. Limites de y de 0 – 0.6, média de 0.15 e variância de 0.03.</w:t>
+      </w:r>
+      <w:r>
+        <w:br/>
+        <w:t>Média adequa-se aos valores da força linear sobre o recurso, sendo que a variância foi determinada com base nos testes. O robô com variância &gt; 0-03 chegava ao recurso com velocidade a mais.</w:t>
+      </w:r>
       <w:bookmarkStart w:id="0" w:name="_GoBack"/>
       <w:bookmarkEnd w:id="0"/>
+    </w:p>
+    <w:p>
+      <w:pPr>
+        <w:rPr>
+          <w:b/>
+          <w:bCs/>
+          <w:color w:val="4472C4" w:themeColor="accent1"/>
+        </w:rPr>
+      </w:pPr>
+      <w:r>
+        <w:rPr>
+          <w:b/>
+          <w:bCs/>
+          <w:color w:val="4472C4" w:themeColor="accent1"/>
+        </w:rPr>
+        <w:t xml:space="preserve">Resource -&gt; </w:t>
+      </w:r>
+      <w:r>
+        <w:rPr>
+          <w:b/>
+          <w:bCs/>
+          <w:color w:val="4472C4" w:themeColor="accent1"/>
+        </w:rPr>
+        <w:t>Log</w:t>
+      </w:r>
+    </w:p>
+    <w:p>
+      <w:r>
+        <w:t>Completa o mapa sem cair. wR = 0.01. Limites de y de 0 – 3, pois por vezes -log(x) &gt; 1. Logo se tivéssemos limite superior de y = 1, estaríamos a simular uma função constante  por alguns momentos.</w:t>
+      </w:r>
     </w:p>
     <w:p/>
     <w:p/>

</xml_diff>

<commit_message>
update testes mapa 3 dinis
</commit_message>
<xml_diff>
--- a/Notas.docx
+++ b/Notas.docx
@@ -8,11 +8,19 @@
           <w:lang w:val="en-US"/>
         </w:rPr>
       </w:pPr>
-      <w:r>
-        <w:rPr>
-          <w:lang w:val="en-US"/>
-        </w:rPr>
-        <w:t xml:space="preserve">Mapa 1a </w:t>
+      <w:proofErr w:type="spellStart"/>
+      <w:r>
+        <w:rPr>
+          <w:lang w:val="en-US"/>
+        </w:rPr>
+        <w:t>Mapa</w:t>
+      </w:r>
+      <w:proofErr w:type="spellEnd"/>
+      <w:r>
+        <w:rPr>
+          <w:lang w:val="en-US"/>
+        </w:rPr>
+        <w:t xml:space="preserve"> 1a </w:t>
       </w:r>
     </w:p>
     <w:p>
@@ -82,13 +90,41 @@
           <w:color w:val="4472C4" w:themeColor="accent1"/>
         </w:rPr>
       </w:pPr>
-      <w:r>
-        <w:rPr>
-          <w:b/>
-          <w:bCs/>
-          <w:color w:val="4472C4" w:themeColor="accent1"/>
-        </w:rPr>
-        <w:t>Block -&gt; Linear; Resource -&gt; Gaussiana</w:t>
+      <w:proofErr w:type="spellStart"/>
+      <w:r>
+        <w:rPr>
+          <w:b/>
+          <w:bCs/>
+          <w:color w:val="4472C4" w:themeColor="accent1"/>
+        </w:rPr>
+        <w:t>Block</w:t>
+      </w:r>
+      <w:proofErr w:type="spellEnd"/>
+      <w:r>
+        <w:rPr>
+          <w:b/>
+          <w:bCs/>
+          <w:color w:val="4472C4" w:themeColor="accent1"/>
+        </w:rPr>
+        <w:t xml:space="preserve"> -&gt; Linear; </w:t>
+      </w:r>
+      <w:proofErr w:type="spellStart"/>
+      <w:r>
+        <w:rPr>
+          <w:b/>
+          <w:bCs/>
+          <w:color w:val="4472C4" w:themeColor="accent1"/>
+        </w:rPr>
+        <w:t>Resource</w:t>
+      </w:r>
+      <w:proofErr w:type="spellEnd"/>
+      <w:r>
+        <w:rPr>
+          <w:b/>
+          <w:bCs/>
+          <w:color w:val="4472C4" w:themeColor="accent1"/>
+        </w:rPr>
+        <w:t xml:space="preserve"> -&gt; Gaussiana</w:t>
       </w:r>
     </w:p>
     <w:p>
@@ -105,18 +141,59 @@
           <w:color w:val="4472C4" w:themeColor="accent1"/>
         </w:rPr>
       </w:pPr>
-      <w:r>
-        <w:rPr>
-          <w:b/>
-          <w:bCs/>
-          <w:color w:val="4472C4" w:themeColor="accent1"/>
-        </w:rPr>
-        <w:t>Block -&gt; Linear; Resource -&gt; Log neg</w:t>
-      </w:r>
+      <w:proofErr w:type="spellStart"/>
+      <w:r>
+        <w:rPr>
+          <w:b/>
+          <w:bCs/>
+          <w:color w:val="4472C4" w:themeColor="accent1"/>
+        </w:rPr>
+        <w:t>Block</w:t>
+      </w:r>
+      <w:proofErr w:type="spellEnd"/>
+      <w:r>
+        <w:rPr>
+          <w:b/>
+          <w:bCs/>
+          <w:color w:val="4472C4" w:themeColor="accent1"/>
+        </w:rPr>
+        <w:t xml:space="preserve"> -&gt; Linear; </w:t>
+      </w:r>
+      <w:proofErr w:type="spellStart"/>
+      <w:r>
+        <w:rPr>
+          <w:b/>
+          <w:bCs/>
+          <w:color w:val="4472C4" w:themeColor="accent1"/>
+        </w:rPr>
+        <w:t>Resource</w:t>
+      </w:r>
+      <w:proofErr w:type="spellEnd"/>
+      <w:r>
+        <w:rPr>
+          <w:b/>
+          <w:bCs/>
+          <w:color w:val="4472C4" w:themeColor="accent1"/>
+        </w:rPr>
+        <w:t xml:space="preserve"> -&gt; Log </w:t>
+      </w:r>
+      <w:proofErr w:type="spellStart"/>
+      <w:r>
+        <w:rPr>
+          <w:b/>
+          <w:bCs/>
+          <w:color w:val="4472C4" w:themeColor="accent1"/>
+        </w:rPr>
+        <w:t>neg</w:t>
+      </w:r>
+      <w:proofErr w:type="spellEnd"/>
     </w:p>
     <w:p>
       <w:r>
         <w:t>A logarítmica negativa mostrou-se a melhor função de ativação para recursos, quando a função de ativação dos blocos é linear. Uma aproximação, em decrescendo, até ao recurso, o que é o melhor neste mapa, de forma a não bater nas paredes.</w:t>
+      </w:r>
+      <w:r>
+        <w:t xml:space="preserve"> </w:t>
       </w:r>
     </w:p>
     <w:p/>
@@ -215,19 +292,49 @@
           </wp:anchor>
         </w:drawing>
       </w:r>
-      <w:r>
-        <w:rPr>
-          <w:b/>
-          <w:bCs/>
-          <w:color w:val="4472C4" w:themeColor="accent1"/>
-        </w:rPr>
-        <w:t>Block -&gt; Log; Resource -&gt; Linear</w:t>
-      </w:r>
-    </w:p>
-    <w:p>
-      <w:r>
+      <w:proofErr w:type="spellStart"/>
+      <w:r>
+        <w:rPr>
+          <w:b/>
+          <w:bCs/>
+          <w:color w:val="4472C4" w:themeColor="accent1"/>
+        </w:rPr>
         <w:t>Block</w:t>
       </w:r>
+      <w:proofErr w:type="spellEnd"/>
+      <w:r>
+        <w:rPr>
+          <w:b/>
+          <w:bCs/>
+          <w:color w:val="4472C4" w:themeColor="accent1"/>
+        </w:rPr>
+        <w:t xml:space="preserve"> -&gt; Log; </w:t>
+      </w:r>
+      <w:proofErr w:type="spellStart"/>
+      <w:r>
+        <w:rPr>
+          <w:b/>
+          <w:bCs/>
+          <w:color w:val="4472C4" w:themeColor="accent1"/>
+        </w:rPr>
+        <w:t>Resource</w:t>
+      </w:r>
+      <w:proofErr w:type="spellEnd"/>
+      <w:r>
+        <w:rPr>
+          <w:b/>
+          <w:bCs/>
+          <w:color w:val="4472C4" w:themeColor="accent1"/>
+        </w:rPr>
+        <w:t xml:space="preserve"> -&gt; Linear</w:t>
+      </w:r>
+    </w:p>
+    <w:p>
+      <w:proofErr w:type="spellStart"/>
+      <w:r>
+        <w:t>Block</w:t>
+      </w:r>
+      <w:proofErr w:type="spellEnd"/>
     </w:p>
     <w:p>
       <w:r>
@@ -237,7 +344,15 @@
         <w:t xml:space="preserve"> para y = 1.5</w:t>
       </w:r>
       <w:r>
-        <w:t xml:space="preserve">. Dimui o limite superior de x, porque a </w:t>
+        <w:t xml:space="preserve">. </w:t>
+      </w:r>
+      <w:proofErr w:type="spellStart"/>
+      <w:r>
+        <w:t>Dimui</w:t>
+      </w:r>
+      <w:proofErr w:type="spellEnd"/>
+      <w:r>
+        <w:t xml:space="preserve"> o limite superior de x, porque a </w:t>
       </w:r>
       <w:r>
         <w:t>força</w:t>
@@ -272,8 +387,19 @@
           <w:color w:val="4472C4" w:themeColor="accent1"/>
           <w:lang w:val="en-US"/>
         </w:rPr>
-        <w:t>Block -&gt; Log; Resource -&gt; Gaussiana</w:t>
-      </w:r>
+        <w:t xml:space="preserve">Block -&gt; Log; Resource -&gt; </w:t>
+      </w:r>
+      <w:proofErr w:type="spellStart"/>
+      <w:r>
+        <w:rPr>
+          <w:b/>
+          <w:bCs/>
+          <w:color w:val="4472C4" w:themeColor="accent1"/>
+          <w:lang w:val="en-US"/>
+        </w:rPr>
+        <w:t>Gaussiana</w:t>
+      </w:r>
+      <w:proofErr w:type="spellEnd"/>
     </w:p>
     <w:p>
       <w:pPr>
@@ -301,11 +427,19 @@
           <w:lang w:val="en-US"/>
         </w:rPr>
       </w:pPr>
-      <w:r>
-        <w:rPr>
-          <w:lang w:val="en-US"/>
-        </w:rPr>
-        <w:t>Igual a anterior</w:t>
+      <w:proofErr w:type="spellStart"/>
+      <w:r>
+        <w:rPr>
+          <w:lang w:val="en-US"/>
+        </w:rPr>
+        <w:t>Igual</w:t>
+      </w:r>
+      <w:proofErr w:type="spellEnd"/>
+      <w:r>
+        <w:rPr>
+          <w:lang w:val="en-US"/>
+        </w:rPr>
+        <w:t xml:space="preserve"> a anterior</w:t>
       </w:r>
     </w:p>
     <w:p>
@@ -379,13 +513,20 @@
           </wp:anchor>
         </w:drawing>
       </w:r>
+      <w:proofErr w:type="spellStart"/>
       <w:r>
         <w:t>Resource</w:t>
       </w:r>
-    </w:p>
-    <w:p>
-      <w:r>
-        <w:t xml:space="preserve">Strength costuma estar perto de 0.1/0.2 sem variar muito, logo escolhi média = 0.15 e variância 0.1. O limite de x a variar entre 0 e 0.6, pois a partir de x &gt; 0.6 f(x) = 0.  Limites y de 0 </w:t>
+      <w:proofErr w:type="spellEnd"/>
+    </w:p>
+    <w:p>
+      <w:proofErr w:type="spellStart"/>
+      <w:r>
+        <w:t>Strength</w:t>
+      </w:r>
+      <w:proofErr w:type="spellEnd"/>
+      <w:r>
+        <w:t xml:space="preserve"> costuma estar perto de 0.1/0.2 sem variar muito, logo escolhi média = 0.15 e variância 0.1. O limite de x a variar entre 0 e 0.6, pois a partir de x &gt; 0.6 f(x) = 0.  Limites y de 0 </w:t>
       </w:r>
       <w:r>
         <w:t xml:space="preserve">  </w:t>
@@ -450,29 +591,38 @@
           <w:lang w:val="en-US"/>
         </w:rPr>
       </w:pPr>
+      <w:proofErr w:type="spellStart"/>
       <w:r>
         <w:rPr>
           <w:lang w:val="en-US"/>
         </w:rPr>
         <w:t>Igual</w:t>
       </w:r>
-    </w:p>
-    <w:p>
-      <w:pPr>
-        <w:rPr>
-          <w:lang w:val="en-US"/>
-        </w:rPr>
-      </w:pPr>
-    </w:p>
-    <w:p>
+      <w:proofErr w:type="spellEnd"/>
+    </w:p>
+    <w:p>
+      <w:pPr>
+        <w:rPr>
+          <w:lang w:val="en-US"/>
+        </w:rPr>
+      </w:pPr>
+    </w:p>
+    <w:p>
+      <w:proofErr w:type="spellStart"/>
       <w:r>
         <w:t>Resource</w:t>
       </w:r>
-    </w:p>
-    <w:p>
-      <w:r>
-        <w:t>Igual ao block</w:t>
-      </w:r>
+      <w:proofErr w:type="spellEnd"/>
+    </w:p>
+    <w:p>
+      <w:r>
+        <w:t xml:space="preserve">Igual ao </w:t>
+      </w:r>
+      <w:proofErr w:type="spellStart"/>
+      <w:r>
+        <w:t>block</w:t>
+      </w:r>
+      <w:proofErr w:type="spellEnd"/>
     </w:p>
     <w:p/>
     <w:p>
@@ -480,7 +630,15 @@
         <w:t>Pouco a fazer, mapa pequeno</w:t>
       </w:r>
       <w:r>
-        <w:t xml:space="preserve"> e fácil. Acontece que como o mapa é pequeno e com poucos obstáculos fica difícil ver muitas diferenças em cada função. Como os pickups estão muito próximos, não existe muito tempo para ver grandes variações, principalmente na função logarítmica, pois o robô ganha velocidade quando está longe, mas depois demora algum tempo a perder.</w:t>
+        <w:t xml:space="preserve"> e fácil. Acontece que como o mapa é pequeno e com poucos obstáculos fica difícil ver muitas diferenças em cada função. Como os </w:t>
+      </w:r>
+      <w:proofErr w:type="spellStart"/>
+      <w:r>
+        <w:t>pickups</w:t>
+      </w:r>
+      <w:proofErr w:type="spellEnd"/>
+      <w:r>
+        <w:t xml:space="preserve"> estão muito próximos, não existe muito tempo para ver grandes variações, principalmente na função logarítmica, pois o robô ganha velocidade quando está longe, mas depois demora algum tempo a perder.</w:t>
       </w:r>
       <w:r>
         <w:t xml:space="preserve"> </w:t>
@@ -505,12 +663,20 @@
           <w:lang w:val="en-US"/>
         </w:rPr>
       </w:pPr>
+      <w:proofErr w:type="spellStart"/>
       <w:r>
         <w:rPr>
           <w:lang w:val="en-US"/>
         </w:rPr>
         <w:lastRenderedPageBreak/>
-        <w:t>Mapa 1b</w:t>
+        <w:t>Mapa</w:t>
+      </w:r>
+      <w:proofErr w:type="spellEnd"/>
+      <w:r>
+        <w:rPr>
+          <w:lang w:val="en-US"/>
+        </w:rPr>
+        <w:t xml:space="preserve"> 1b</w:t>
       </w:r>
     </w:p>
     <w:p>
@@ -560,72 +726,224 @@
     </w:p>
     <w:p>
       <w:r>
-        <w:t>Completa o mapa todo, w</w:t>
-      </w:r>
-      <w:r>
-        <w:t xml:space="preserve">R = 1, wB = 0.2. Resource com limites x e y de 0 a 1. Block com limites de y de 0 – 1.5 e x de 0 – 1. Tempo de 12s. Por vezes bate na parede depois de apanhar um recurso que está perto da parede. </w:t>
-      </w:r>
-    </w:p>
-    <w:p/>
-    <w:p>
-      <w:pPr>
-        <w:rPr>
-          <w:b/>
-          <w:bCs/>
-          <w:color w:val="4472C4" w:themeColor="accent1"/>
-        </w:rPr>
-      </w:pPr>
-      <w:r>
-        <w:rPr>
-          <w:b/>
-          <w:bCs/>
-          <w:color w:val="4472C4" w:themeColor="accent1"/>
-        </w:rPr>
-        <w:t>Block -&gt; Log; Resource -&gt; Gaussiana</w:t>
-      </w:r>
-    </w:p>
-    <w:p>
-      <w:pPr>
-        <w:rPr>
-          <w:b/>
-          <w:bCs/>
-          <w:color w:val="4472C4" w:themeColor="accent1"/>
-        </w:rPr>
-      </w:pPr>
-    </w:p>
-    <w:p>
-      <w:r>
-        <w:t>Completa o mapa todo, w</w:t>
-      </w:r>
-      <w:r>
-        <w:t>R = 1, wB = 0.5. Resource com media 0.2 e variância de 0.06, limites x de 0 a 1 e y de 0.1 – 0.6, pois se meter 0 por vezes está muito perto do recurso e não apanha porque o valor é muito baixo e prefere fugir às paredes e 0.6 porque mais que isso é uma velocidade excessiva para o mapa em questão. Block com limites de y de 0 – 1.5 e x de 0 – 1. Tempo de 16s. Por vezes bate nos cantos das paredes.</w:t>
-      </w:r>
-    </w:p>
-    <w:p/>
-    <w:p>
-      <w:pPr>
-        <w:rPr>
-          <w:b/>
-          <w:bCs/>
-          <w:color w:val="4472C4" w:themeColor="accent1"/>
-        </w:rPr>
-      </w:pPr>
-      <w:r>
-        <w:rPr>
-          <w:b/>
-          <w:bCs/>
-          <w:color w:val="4472C4" w:themeColor="accent1"/>
-        </w:rPr>
-        <w:t>Block -&gt; Log; Resource -&gt; Gaussiana</w:t>
-      </w:r>
-    </w:p>
-    <w:p/>
-    <w:p>
-      <w:r>
-        <w:t>Completa o mapa todo, w</w:t>
-      </w:r>
-      <w:r>
-        <w:t>R = 0.2, wB = 0.2. Resource e Block com limites de y de 0 – 1.5 e x de 0 – 1. Tempo de 16s. Por vezes bate nos cantos das paredes. Tempo de 11s. Não bate nas paredes. Parece ser a melhor opção, o robô muito cauteloso e ainda assim rápido quando está longe de paredes e recursos.</w:t>
+        <w:t xml:space="preserve">Completa o mapa todo, </w:t>
+      </w:r>
+      <w:proofErr w:type="spellStart"/>
+      <w:r>
+        <w:t>w</w:t>
+      </w:r>
+      <w:r>
+        <w:t>R</w:t>
+      </w:r>
+      <w:proofErr w:type="spellEnd"/>
+      <w:r>
+        <w:t xml:space="preserve"> = 1, </w:t>
+      </w:r>
+      <w:proofErr w:type="spellStart"/>
+      <w:r>
+        <w:t>wB</w:t>
+      </w:r>
+      <w:proofErr w:type="spellEnd"/>
+      <w:r>
+        <w:t xml:space="preserve"> = 0.2. </w:t>
+      </w:r>
+      <w:proofErr w:type="spellStart"/>
+      <w:r>
+        <w:t>Resource</w:t>
+      </w:r>
+      <w:proofErr w:type="spellEnd"/>
+      <w:r>
+        <w:t xml:space="preserve"> com limites x e y de 0 a 1. </w:t>
+      </w:r>
+      <w:proofErr w:type="spellStart"/>
+      <w:r>
+        <w:t>Block</w:t>
+      </w:r>
+      <w:proofErr w:type="spellEnd"/>
+      <w:r>
+        <w:t xml:space="preserve"> com limites de y de 0 – 1.5 e x de 0 – 1. Tempo de 12s. Por vezes bate na parede depois de apanhar um recurso que está perto da parede. </w:t>
+      </w:r>
+    </w:p>
+    <w:p/>
+    <w:p>
+      <w:pPr>
+        <w:rPr>
+          <w:b/>
+          <w:bCs/>
+          <w:color w:val="4472C4" w:themeColor="accent1"/>
+        </w:rPr>
+      </w:pPr>
+      <w:proofErr w:type="spellStart"/>
+      <w:r>
+        <w:rPr>
+          <w:b/>
+          <w:bCs/>
+          <w:color w:val="4472C4" w:themeColor="accent1"/>
+        </w:rPr>
+        <w:t>Block</w:t>
+      </w:r>
+      <w:proofErr w:type="spellEnd"/>
+      <w:r>
+        <w:rPr>
+          <w:b/>
+          <w:bCs/>
+          <w:color w:val="4472C4" w:themeColor="accent1"/>
+        </w:rPr>
+        <w:t xml:space="preserve"> -&gt; Log; </w:t>
+      </w:r>
+      <w:proofErr w:type="spellStart"/>
+      <w:r>
+        <w:rPr>
+          <w:b/>
+          <w:bCs/>
+          <w:color w:val="4472C4" w:themeColor="accent1"/>
+        </w:rPr>
+        <w:t>Resource</w:t>
+      </w:r>
+      <w:proofErr w:type="spellEnd"/>
+      <w:r>
+        <w:rPr>
+          <w:b/>
+          <w:bCs/>
+          <w:color w:val="4472C4" w:themeColor="accent1"/>
+        </w:rPr>
+        <w:t xml:space="preserve"> -&gt; Gaussiana</w:t>
+      </w:r>
+    </w:p>
+    <w:p>
+      <w:pPr>
+        <w:rPr>
+          <w:b/>
+          <w:bCs/>
+          <w:color w:val="4472C4" w:themeColor="accent1"/>
+        </w:rPr>
+      </w:pPr>
+    </w:p>
+    <w:p>
+      <w:r>
+        <w:t xml:space="preserve">Completa o mapa todo, </w:t>
+      </w:r>
+      <w:proofErr w:type="spellStart"/>
+      <w:r>
+        <w:t>w</w:t>
+      </w:r>
+      <w:r>
+        <w:t>R</w:t>
+      </w:r>
+      <w:proofErr w:type="spellEnd"/>
+      <w:r>
+        <w:t xml:space="preserve"> = 1, </w:t>
+      </w:r>
+      <w:proofErr w:type="spellStart"/>
+      <w:r>
+        <w:t>wB</w:t>
+      </w:r>
+      <w:proofErr w:type="spellEnd"/>
+      <w:r>
+        <w:t xml:space="preserve"> = 0.5. </w:t>
+      </w:r>
+      <w:proofErr w:type="spellStart"/>
+      <w:r>
+        <w:t>Resource</w:t>
+      </w:r>
+      <w:proofErr w:type="spellEnd"/>
+      <w:r>
+        <w:t xml:space="preserve"> com media 0.2 e variância de 0.06, limites x de 0 a 1 e y de 0.1 – 0.6, pois se meter 0 por vezes está muito perto do recurso e não apanha porque o valor é muito baixo e prefere fugir às paredes e 0.6 porque mais que isso é uma velocidade excessiva para o mapa em questão. </w:t>
+      </w:r>
+      <w:proofErr w:type="spellStart"/>
+      <w:r>
+        <w:t>Block</w:t>
+      </w:r>
+      <w:proofErr w:type="spellEnd"/>
+      <w:r>
+        <w:t xml:space="preserve"> com limites de y de 0 – 1.5 e x de 0 – 1. Tempo de 16s. Por vezes bate nos cantos das paredes.</w:t>
+      </w:r>
+    </w:p>
+    <w:p/>
+    <w:p>
+      <w:pPr>
+        <w:rPr>
+          <w:b/>
+          <w:bCs/>
+          <w:color w:val="4472C4" w:themeColor="accent1"/>
+        </w:rPr>
+      </w:pPr>
+      <w:proofErr w:type="spellStart"/>
+      <w:r>
+        <w:rPr>
+          <w:b/>
+          <w:bCs/>
+          <w:color w:val="4472C4" w:themeColor="accent1"/>
+        </w:rPr>
+        <w:t>Block</w:t>
+      </w:r>
+      <w:proofErr w:type="spellEnd"/>
+      <w:r>
+        <w:rPr>
+          <w:b/>
+          <w:bCs/>
+          <w:color w:val="4472C4" w:themeColor="accent1"/>
+        </w:rPr>
+        <w:t xml:space="preserve"> -&gt; Log; </w:t>
+      </w:r>
+      <w:proofErr w:type="spellStart"/>
+      <w:r>
+        <w:rPr>
+          <w:b/>
+          <w:bCs/>
+          <w:color w:val="4472C4" w:themeColor="accent1"/>
+        </w:rPr>
+        <w:t>Resource</w:t>
+      </w:r>
+      <w:proofErr w:type="spellEnd"/>
+      <w:r>
+        <w:rPr>
+          <w:b/>
+          <w:bCs/>
+          <w:color w:val="4472C4" w:themeColor="accent1"/>
+        </w:rPr>
+        <w:t xml:space="preserve"> -&gt; Gaussiana</w:t>
+      </w:r>
+    </w:p>
+    <w:p/>
+    <w:p>
+      <w:r>
+        <w:t xml:space="preserve">Completa o mapa todo, </w:t>
+      </w:r>
+      <w:proofErr w:type="spellStart"/>
+      <w:r>
+        <w:t>w</w:t>
+      </w:r>
+      <w:r>
+        <w:t>R</w:t>
+      </w:r>
+      <w:proofErr w:type="spellEnd"/>
+      <w:r>
+        <w:t xml:space="preserve"> = 0.2, </w:t>
+      </w:r>
+      <w:proofErr w:type="spellStart"/>
+      <w:r>
+        <w:t>wB</w:t>
+      </w:r>
+      <w:proofErr w:type="spellEnd"/>
+      <w:r>
+        <w:t xml:space="preserve"> = 0.2. </w:t>
+      </w:r>
+      <w:proofErr w:type="spellStart"/>
+      <w:r>
+        <w:t>Resource</w:t>
+      </w:r>
+      <w:proofErr w:type="spellEnd"/>
+      <w:r>
+        <w:t xml:space="preserve"> e </w:t>
+      </w:r>
+      <w:proofErr w:type="spellStart"/>
+      <w:r>
+        <w:t>Block</w:t>
+      </w:r>
+      <w:proofErr w:type="spellEnd"/>
+      <w:r>
+        <w:t xml:space="preserve"> com limites de y de 0 – 1.5 e x de 0 – 1. Tempo de 16s. Por vezes bate nos cantos das paredes. Tempo de 11s. Não bate nas paredes. Parece ser a melhor opção, o robô muito cauteloso e ainda assim rápido quando está longe de paredes e recursos.</w:t>
       </w:r>
     </w:p>
     <w:p/>
@@ -652,17 +970,25 @@
           <w:b/>
           <w:bCs/>
           <w:color w:val="4472C4" w:themeColor="accent1"/>
-          <w:lang w:val="en-US"/>
-        </w:rPr>
-      </w:pPr>
-      <w:r>
-        <w:rPr>
-          <w:b/>
-          <w:bCs/>
-          <w:color w:val="4472C4" w:themeColor="accent1"/>
-          <w:lang w:val="en-US"/>
-        </w:rPr>
-        <w:t>Resource -&gt; Log</w:t>
+        </w:rPr>
+      </w:pPr>
+      <w:proofErr w:type="spellStart"/>
+      <w:r>
+        <w:rPr>
+          <w:b/>
+          <w:bCs/>
+          <w:color w:val="4472C4" w:themeColor="accent1"/>
+        </w:rPr>
+        <w:t>Resource</w:t>
+      </w:r>
+      <w:proofErr w:type="spellEnd"/>
+      <w:r>
+        <w:rPr>
+          <w:b/>
+          <w:bCs/>
+          <w:color w:val="4472C4" w:themeColor="accent1"/>
+        </w:rPr>
+        <w:t xml:space="preserve"> -&gt; Log</w:t>
       </w:r>
     </w:p>
     <w:p>
@@ -670,7 +996,15 @@
         <w:t>Poderá até existir alguma c</w:t>
       </w:r>
       <w:r>
-        <w:t>onfiguração com valores muito pequenos tornem possível o robô completar o mapa, no entanto com um comportamento linear o robô chega ao recurso com o máximo de velocidade possível, o que torna difícil que consiga para por completo antes de cair para o abismo. Agora caso, limitemos que a velocidade máxima seja muito pequena aí consegue parar.</w:t>
+        <w:t xml:space="preserve">onfiguração com valores muito pequenos tornem possível o robô completar o mapa, no entanto com um comportamento linear o robô chega ao recurso com o máximo de velocidade possível, o que torna difícil que consiga para </w:t>
+      </w:r>
+      <w:proofErr w:type="gramStart"/>
+      <w:r>
+        <w:t>por</w:t>
+      </w:r>
+      <w:proofErr w:type="gramEnd"/>
+      <w:r>
+        <w:t xml:space="preserve"> completo antes de cair para o abismo. Agora caso, limitemos que a velocidade máxima seja muito pequena aí consegue parar.</w:t>
       </w:r>
     </w:p>
     <w:p>
@@ -691,6 +1025,7 @@
         </w:rPr>
         <w:t xml:space="preserve">Resource -&gt; </w:t>
       </w:r>
+      <w:proofErr w:type="spellStart"/>
       <w:r>
         <w:rPr>
           <w:b/>
@@ -700,51 +1035,660 @@
         </w:rPr>
         <w:t>Gaussiana</w:t>
       </w:r>
+      <w:proofErr w:type="spellEnd"/>
     </w:p>
     <w:p>
       <w:r>
         <w:t>Completa o mapa sem c</w:t>
       </w:r>
       <w:r>
-        <w:t>air. wR =0.1. Limites de y de 0 – 0.6, média de 0.15 e variância de 0.03.</w:t>
+        <w:t xml:space="preserve">air. </w:t>
+      </w:r>
+      <w:proofErr w:type="spellStart"/>
+      <w:r>
+        <w:t>wR</w:t>
+      </w:r>
+      <w:proofErr w:type="spellEnd"/>
+      <w:r>
+        <w:t xml:space="preserve"> =0.1. Limites de y de 0 – 0.6, média de 0.15 e variância de 0.03.</w:t>
       </w:r>
       <w:r>
         <w:br/>
         <w:t>Média adequa-se aos valores da força linear sobre o recurso, sendo que a variância foi determinada com base nos testes. O robô com variância &gt; 0-03 chegava ao recurso com velocidade a mais.</w:t>
       </w:r>
+    </w:p>
+    <w:p>
+      <w:pPr>
+        <w:rPr>
+          <w:b/>
+          <w:bCs/>
+          <w:color w:val="4472C4" w:themeColor="accent1"/>
+        </w:rPr>
+      </w:pPr>
+      <w:proofErr w:type="spellStart"/>
+      <w:r>
+        <w:rPr>
+          <w:b/>
+          <w:bCs/>
+          <w:color w:val="4472C4" w:themeColor="accent1"/>
+        </w:rPr>
+        <w:t>Resource</w:t>
+      </w:r>
+      <w:proofErr w:type="spellEnd"/>
+      <w:r>
+        <w:rPr>
+          <w:b/>
+          <w:bCs/>
+          <w:color w:val="4472C4" w:themeColor="accent1"/>
+        </w:rPr>
+        <w:t xml:space="preserve"> -&gt; Log</w:t>
+      </w:r>
+    </w:p>
+    <w:p>
+      <w:r>
+        <w:t xml:space="preserve">Completa o mapa sem cair. </w:t>
+      </w:r>
+      <w:proofErr w:type="spellStart"/>
+      <w:r>
+        <w:t>wR</w:t>
+      </w:r>
+      <w:proofErr w:type="spellEnd"/>
+      <w:r>
+        <w:t xml:space="preserve"> = 0.01. Limites de y de 0 – 3, pois por vezes -log(x) &gt; 1. Logo se tivéssemos limite superior de y = 1, estaríamos a simular uma função </w:t>
+      </w:r>
+      <w:proofErr w:type="gramStart"/>
+      <w:r>
+        <w:t>constante  por</w:t>
+      </w:r>
+      <w:proofErr w:type="gramEnd"/>
+      <w:r>
+        <w:t xml:space="preserve"> alguns momentos.</w:t>
+      </w:r>
+    </w:p>
+    <w:p/>
+    <w:p>
+      <w:r>
+        <w:t>Mapa 2b</w:t>
+      </w:r>
+    </w:p>
+    <w:p/>
+    <w:p>
+      <w:pPr>
+        <w:rPr>
+          <w:b/>
+          <w:bCs/>
+          <w:color w:val="4472C4" w:themeColor="accent1"/>
+        </w:rPr>
+      </w:pPr>
+      <w:proofErr w:type="spellStart"/>
+      <w:r>
+        <w:rPr>
+          <w:b/>
+          <w:bCs/>
+          <w:color w:val="4472C4" w:themeColor="accent1"/>
+        </w:rPr>
+        <w:t>Block</w:t>
+      </w:r>
+      <w:proofErr w:type="spellEnd"/>
+      <w:r>
+        <w:rPr>
+          <w:b/>
+          <w:bCs/>
+          <w:color w:val="4472C4" w:themeColor="accent1"/>
+        </w:rPr>
+        <w:t xml:space="preserve"> -&gt; Log; </w:t>
+      </w:r>
+      <w:proofErr w:type="spellStart"/>
+      <w:r>
+        <w:rPr>
+          <w:b/>
+          <w:bCs/>
+          <w:color w:val="4472C4" w:themeColor="accent1"/>
+        </w:rPr>
+        <w:t>Resource</w:t>
+      </w:r>
+      <w:proofErr w:type="spellEnd"/>
+      <w:r>
+        <w:rPr>
+          <w:b/>
+          <w:bCs/>
+          <w:color w:val="4472C4" w:themeColor="accent1"/>
+        </w:rPr>
+        <w:t xml:space="preserve"> -&gt; </w:t>
+      </w:r>
+      <w:r>
+        <w:rPr>
+          <w:b/>
+          <w:bCs/>
+          <w:color w:val="4472C4" w:themeColor="accent1"/>
+        </w:rPr>
+        <w:t>Linear</w:t>
+      </w:r>
+    </w:p>
+    <w:p>
+      <w:r>
+        <w:t xml:space="preserve">Completa o mapa sem cair. </w:t>
+      </w:r>
+      <w:proofErr w:type="spellStart"/>
+      <w:r>
+        <w:t>wR</w:t>
+      </w:r>
+      <w:proofErr w:type="spellEnd"/>
+      <w:r>
+        <w:t xml:space="preserve"> = 1, </w:t>
+      </w:r>
+      <w:proofErr w:type="spellStart"/>
+      <w:r>
+        <w:t>wB</w:t>
+      </w:r>
+      <w:proofErr w:type="spellEnd"/>
+      <w:r>
+        <w:t xml:space="preserve"> = 0.05. </w:t>
+      </w:r>
+      <w:proofErr w:type="spellStart"/>
+      <w:r>
+        <w:t>Resource</w:t>
+      </w:r>
+      <w:proofErr w:type="spellEnd"/>
+      <w:r>
+        <w:t xml:space="preserve"> com limites x de 0 – 1 e de y de 0.2 – 1, porque quando estava longe de um recurso por vezes tendia a evitar paredes em vez de ir apanhar o recurso. </w:t>
+      </w:r>
+      <w:proofErr w:type="spellStart"/>
+      <w:r>
+        <w:t>Block</w:t>
+      </w:r>
+      <w:proofErr w:type="spellEnd"/>
+      <w:r>
+        <w:t xml:space="preserve"> com limites de x de 0 – 1 e y de 0 – 2. Limite Superior para impedir que se torne numa função constante.</w:t>
+      </w:r>
+      <w:r>
+        <w:t xml:space="preserve"> Tempo 31 s não bate.</w:t>
+      </w:r>
+    </w:p>
+    <w:p/>
+    <w:p>
+      <w:pPr>
+        <w:rPr>
+          <w:b/>
+          <w:bCs/>
+          <w:color w:val="4472C4" w:themeColor="accent1"/>
+        </w:rPr>
+      </w:pPr>
+      <w:proofErr w:type="spellStart"/>
+      <w:r>
+        <w:rPr>
+          <w:b/>
+          <w:bCs/>
+          <w:color w:val="4472C4" w:themeColor="accent1"/>
+        </w:rPr>
+        <w:t>Block</w:t>
+      </w:r>
+      <w:proofErr w:type="spellEnd"/>
+      <w:r>
+        <w:rPr>
+          <w:b/>
+          <w:bCs/>
+          <w:color w:val="4472C4" w:themeColor="accent1"/>
+        </w:rPr>
+        <w:t xml:space="preserve"> -&gt; Log; </w:t>
+      </w:r>
+      <w:proofErr w:type="spellStart"/>
+      <w:r>
+        <w:rPr>
+          <w:b/>
+          <w:bCs/>
+          <w:color w:val="4472C4" w:themeColor="accent1"/>
+        </w:rPr>
+        <w:t>Resource</w:t>
+      </w:r>
+      <w:proofErr w:type="spellEnd"/>
+      <w:r>
+        <w:rPr>
+          <w:b/>
+          <w:bCs/>
+          <w:color w:val="4472C4" w:themeColor="accent1"/>
+        </w:rPr>
+        <w:t xml:space="preserve"> -&gt; </w:t>
+      </w:r>
+      <w:r>
+        <w:rPr>
+          <w:b/>
+          <w:bCs/>
+          <w:color w:val="4472C4" w:themeColor="accent1"/>
+        </w:rPr>
+        <w:t>Gaussiana</w:t>
+      </w:r>
+    </w:p>
+    <w:p>
+      <w:r>
+        <w:t xml:space="preserve">Completa o mapa sem cair. </w:t>
+      </w:r>
+      <w:proofErr w:type="spellStart"/>
+      <w:r>
+        <w:t>wR</w:t>
+      </w:r>
+      <w:proofErr w:type="spellEnd"/>
+      <w:r>
+        <w:t xml:space="preserve"> = 1, </w:t>
+      </w:r>
+      <w:proofErr w:type="spellStart"/>
+      <w:r>
+        <w:t>wB</w:t>
+      </w:r>
+      <w:proofErr w:type="spellEnd"/>
+      <w:r>
+        <w:t xml:space="preserve"> = 0.</w:t>
+      </w:r>
+      <w:r>
+        <w:t>2</w:t>
+      </w:r>
+      <w:r>
+        <w:t xml:space="preserve">. </w:t>
+      </w:r>
+      <w:proofErr w:type="spellStart"/>
+      <w:r>
+        <w:t>Resource</w:t>
+      </w:r>
+      <w:proofErr w:type="spellEnd"/>
+      <w:r>
+        <w:t xml:space="preserve"> com limites x </w:t>
+      </w:r>
+      <w:r>
+        <w:t xml:space="preserve">e de </w:t>
+      </w:r>
+      <w:r>
+        <w:t>y de 0 – 1</w:t>
+      </w:r>
+      <w:r>
+        <w:t>.</w:t>
+      </w:r>
+      <w:r>
+        <w:t xml:space="preserve"> </w:t>
+      </w:r>
+      <w:proofErr w:type="spellStart"/>
+      <w:r>
+        <w:t>Block</w:t>
+      </w:r>
+      <w:proofErr w:type="spellEnd"/>
+      <w:r>
+        <w:t xml:space="preserve"> com limites de x de 0 – 1 e y de 0 – </w:t>
+      </w:r>
+      <w:r>
+        <w:t>0.7</w:t>
+      </w:r>
+      <w:r>
+        <w:t xml:space="preserve">. Limite Superior para </w:t>
+      </w:r>
+      <w:r>
+        <w:t>limitar que a gaussiana tenha valores muito altos que aumentam a força em demasia. Média de 0.25 e variância de 0.06. 41s e bate 2 vezes em 2 cantos.</w:t>
+      </w:r>
+    </w:p>
+    <w:p>
+      <w:pPr>
+        <w:rPr>
+          <w:b/>
+          <w:bCs/>
+          <w:color w:val="4472C4" w:themeColor="accent1"/>
+        </w:rPr>
+      </w:pPr>
+      <w:proofErr w:type="spellStart"/>
+      <w:r>
+        <w:rPr>
+          <w:b/>
+          <w:bCs/>
+          <w:color w:val="4472C4" w:themeColor="accent1"/>
+        </w:rPr>
+        <w:t>Block</w:t>
+      </w:r>
+      <w:proofErr w:type="spellEnd"/>
+      <w:r>
+        <w:rPr>
+          <w:b/>
+          <w:bCs/>
+          <w:color w:val="4472C4" w:themeColor="accent1"/>
+        </w:rPr>
+        <w:t xml:space="preserve"> -&gt; Log; </w:t>
+      </w:r>
+      <w:proofErr w:type="spellStart"/>
+      <w:r>
+        <w:rPr>
+          <w:b/>
+          <w:bCs/>
+          <w:color w:val="4472C4" w:themeColor="accent1"/>
+        </w:rPr>
+        <w:t>Resource</w:t>
+      </w:r>
+      <w:proofErr w:type="spellEnd"/>
+      <w:r>
+        <w:rPr>
+          <w:b/>
+          <w:bCs/>
+          <w:color w:val="4472C4" w:themeColor="accent1"/>
+        </w:rPr>
+        <w:t xml:space="preserve"> -&gt; </w:t>
+      </w:r>
+      <w:r>
+        <w:rPr>
+          <w:b/>
+          <w:bCs/>
+          <w:color w:val="4472C4" w:themeColor="accent1"/>
+        </w:rPr>
+        <w:t>Log</w:t>
+      </w:r>
+    </w:p>
+    <w:p>
+      <w:r>
+        <w:t xml:space="preserve">Completa o mapa sem cair. </w:t>
+      </w:r>
+      <w:proofErr w:type="spellStart"/>
+      <w:r>
+        <w:t>wR</w:t>
+      </w:r>
+      <w:proofErr w:type="spellEnd"/>
+      <w:r>
+        <w:t xml:space="preserve"> = </w:t>
+      </w:r>
+      <w:r>
+        <w:t>0.</w:t>
+      </w:r>
+      <w:r>
+        <w:t xml:space="preserve">1, </w:t>
+      </w:r>
+      <w:proofErr w:type="spellStart"/>
+      <w:r>
+        <w:t>wB</w:t>
+      </w:r>
+      <w:proofErr w:type="spellEnd"/>
+      <w:r>
+        <w:t xml:space="preserve"> = 0.</w:t>
+      </w:r>
+      <w:r>
+        <w:t>0</w:t>
+      </w:r>
+      <w:r>
+        <w:t xml:space="preserve">2. </w:t>
+      </w:r>
+      <w:proofErr w:type="spellStart"/>
+      <w:r>
+        <w:t>Resource</w:t>
+      </w:r>
+      <w:proofErr w:type="spellEnd"/>
+      <w:r>
+        <w:t xml:space="preserve"> </w:t>
+      </w:r>
+      <w:r>
+        <w:t xml:space="preserve">e </w:t>
+      </w:r>
+      <w:proofErr w:type="spellStart"/>
+      <w:r>
+        <w:t>Block</w:t>
+      </w:r>
+      <w:proofErr w:type="spellEnd"/>
+      <w:r>
+        <w:t xml:space="preserve"> com limites x e</w:t>
+      </w:r>
+      <w:r>
+        <w:t xml:space="preserve"> y de 0 – 2, para não se tornar constante. Tempo 35s bate 1 </w:t>
+      </w:r>
+      <w:proofErr w:type="gramStart"/>
+      <w:r>
+        <w:t>vez  no</w:t>
+      </w:r>
+      <w:proofErr w:type="gramEnd"/>
+      <w:r>
+        <w:t xml:space="preserve"> inicio naquela passagem estreita.</w:t>
+      </w:r>
+    </w:p>
+    <w:p/>
+    <w:p/>
+    <w:p/>
+    <w:p/>
+    <w:p>
+      <w:r>
+        <w:lastRenderedPageBreak/>
+        <w:t>Mapa 3a</w:t>
+      </w:r>
+    </w:p>
+    <w:p>
+      <w:pPr>
+        <w:rPr>
+          <w:b/>
+          <w:bCs/>
+          <w:color w:val="4472C4" w:themeColor="accent1"/>
+        </w:rPr>
+      </w:pPr>
+      <w:proofErr w:type="spellStart"/>
+      <w:r>
+        <w:rPr>
+          <w:b/>
+          <w:bCs/>
+          <w:color w:val="4472C4" w:themeColor="accent1"/>
+        </w:rPr>
+        <w:t>Block</w:t>
+      </w:r>
+      <w:proofErr w:type="spellEnd"/>
+      <w:r>
+        <w:rPr>
+          <w:b/>
+          <w:bCs/>
+          <w:color w:val="4472C4" w:themeColor="accent1"/>
+        </w:rPr>
+        <w:t xml:space="preserve"> -&gt; Log; </w:t>
+      </w:r>
+      <w:proofErr w:type="spellStart"/>
+      <w:r>
+        <w:rPr>
+          <w:b/>
+          <w:bCs/>
+          <w:color w:val="4472C4" w:themeColor="accent1"/>
+        </w:rPr>
+        <w:t>Resource</w:t>
+      </w:r>
+      <w:proofErr w:type="spellEnd"/>
+      <w:r>
+        <w:rPr>
+          <w:b/>
+          <w:bCs/>
+          <w:color w:val="4472C4" w:themeColor="accent1"/>
+        </w:rPr>
+        <w:t xml:space="preserve"> -&gt; </w:t>
+      </w:r>
+      <w:r>
+        <w:rPr>
+          <w:b/>
+          <w:bCs/>
+          <w:color w:val="4472C4" w:themeColor="accent1"/>
+        </w:rPr>
+        <w:t>Linear</w:t>
+      </w:r>
+    </w:p>
+    <w:p>
+      <w:r>
+        <w:t xml:space="preserve">Completa o mapa sem cair. </w:t>
+      </w:r>
+      <w:proofErr w:type="spellStart"/>
+      <w:r>
+        <w:t>wR</w:t>
+      </w:r>
+      <w:proofErr w:type="spellEnd"/>
+      <w:r>
+        <w:t xml:space="preserve"> = 1, </w:t>
+      </w:r>
+      <w:proofErr w:type="spellStart"/>
+      <w:r>
+        <w:t>wB</w:t>
+      </w:r>
+      <w:proofErr w:type="spellEnd"/>
+      <w:r>
+        <w:t xml:space="preserve"> = 0.</w:t>
+      </w:r>
+      <w:r>
+        <w:t>04</w:t>
+      </w:r>
+      <w:r>
+        <w:t xml:space="preserve"> </w:t>
+      </w:r>
+      <w:proofErr w:type="spellStart"/>
+      <w:r>
+        <w:t>Resource</w:t>
+      </w:r>
+      <w:proofErr w:type="spellEnd"/>
+      <w:r>
+        <w:t xml:space="preserve"> com limites x e de y de 0 – 1. </w:t>
+      </w:r>
+      <w:proofErr w:type="spellStart"/>
+      <w:r>
+        <w:t>Block</w:t>
+      </w:r>
+      <w:proofErr w:type="spellEnd"/>
+      <w:r>
+        <w:t xml:space="preserve"> com limites de x de 0 – 1 e y de 0 – </w:t>
+      </w:r>
+      <w:r>
+        <w:t>1.</w:t>
+      </w:r>
+      <w:r>
+        <w:t xml:space="preserve">7. Limite Superior </w:t>
+      </w:r>
+      <w:r>
+        <w:t>para impedir constante muito longa. Tempo 1.13s bate às vezes na parede. Angulo foi mudado para 135º.</w:t>
+      </w:r>
+    </w:p>
+    <w:p/>
+    <w:p>
+      <w:pPr>
+        <w:rPr>
+          <w:b/>
+          <w:bCs/>
+          <w:color w:val="4472C4" w:themeColor="accent1"/>
+        </w:rPr>
+      </w:pPr>
+      <w:proofErr w:type="spellStart"/>
+      <w:r>
+        <w:rPr>
+          <w:b/>
+          <w:bCs/>
+          <w:color w:val="4472C4" w:themeColor="accent1"/>
+        </w:rPr>
+        <w:t>Block</w:t>
+      </w:r>
+      <w:proofErr w:type="spellEnd"/>
+      <w:r>
+        <w:rPr>
+          <w:b/>
+          <w:bCs/>
+          <w:color w:val="4472C4" w:themeColor="accent1"/>
+        </w:rPr>
+        <w:t xml:space="preserve"> -&gt; Log; </w:t>
+      </w:r>
+      <w:proofErr w:type="spellStart"/>
+      <w:r>
+        <w:rPr>
+          <w:b/>
+          <w:bCs/>
+          <w:color w:val="4472C4" w:themeColor="accent1"/>
+        </w:rPr>
+        <w:t>Resource</w:t>
+      </w:r>
+      <w:proofErr w:type="spellEnd"/>
+      <w:r>
+        <w:rPr>
+          <w:b/>
+          <w:bCs/>
+          <w:color w:val="4472C4" w:themeColor="accent1"/>
+        </w:rPr>
+        <w:t xml:space="preserve"> -&gt; </w:t>
+      </w:r>
+      <w:r>
+        <w:rPr>
+          <w:b/>
+          <w:bCs/>
+          <w:color w:val="4472C4" w:themeColor="accent1"/>
+        </w:rPr>
+        <w:t>Gaussiana</w:t>
+      </w:r>
+    </w:p>
+    <w:p>
+      <w:r>
+        <w:t xml:space="preserve">Completa o mapa sem cair. </w:t>
+      </w:r>
+      <w:proofErr w:type="spellStart"/>
+      <w:r>
+        <w:t>wR</w:t>
+      </w:r>
+      <w:proofErr w:type="spellEnd"/>
+      <w:r>
+        <w:t xml:space="preserve"> = </w:t>
+      </w:r>
+      <w:r>
+        <w:t>0.5,</w:t>
+      </w:r>
+      <w:r>
+        <w:t xml:space="preserve"> </w:t>
+      </w:r>
+      <w:proofErr w:type="spellStart"/>
+      <w:r>
+        <w:t>wB</w:t>
+      </w:r>
+      <w:proofErr w:type="spellEnd"/>
+      <w:r>
+        <w:t xml:space="preserve"> = 0.</w:t>
+      </w:r>
+      <w:r>
+        <w:t>04</w:t>
+      </w:r>
+      <w:r>
+        <w:t xml:space="preserve">. </w:t>
+      </w:r>
+      <w:proofErr w:type="spellStart"/>
+      <w:r>
+        <w:t>Resource</w:t>
+      </w:r>
+      <w:proofErr w:type="spellEnd"/>
+      <w:r>
+        <w:t xml:space="preserve"> com limites x e de y de 0 – 1. </w:t>
+      </w:r>
+      <w:proofErr w:type="spellStart"/>
+      <w:r>
+        <w:t>Block</w:t>
+      </w:r>
+      <w:proofErr w:type="spellEnd"/>
+      <w:r>
+        <w:t xml:space="preserve"> com limites de x de 0 – 1 e y de 0 – 0.</w:t>
+      </w:r>
+      <w:r>
+        <w:t>6</w:t>
+      </w:r>
+      <w:r>
+        <w:t>. Limite Superior para limitar que a gaussiana tenha valores muito altos que aumentam a força em demasia. Média de 0.2 e variância de 0.0</w:t>
+      </w:r>
+      <w:r>
+        <w:t>8</w:t>
+      </w:r>
+      <w:r>
+        <w:t xml:space="preserve">. </w:t>
+      </w:r>
+      <w:r>
+        <w:t>54</w:t>
+      </w:r>
+      <w:r>
+        <w:t>s e bate</w:t>
+      </w:r>
+      <w:r>
+        <w:t xml:space="preserve"> várias vezes na parede</w:t>
+      </w:r>
+      <w:r>
+        <w:t>.</w:t>
+      </w:r>
+    </w:p>
+    <w:p/>
+    <w:p>
       <w:bookmarkStart w:id="0" w:name="_GoBack"/>
       <w:bookmarkEnd w:id="0"/>
     </w:p>
-    <w:p>
-      <w:pPr>
-        <w:rPr>
-          <w:b/>
-          <w:bCs/>
-          <w:color w:val="4472C4" w:themeColor="accent1"/>
-        </w:rPr>
-      </w:pPr>
-      <w:r>
-        <w:rPr>
-          <w:b/>
-          <w:bCs/>
-          <w:color w:val="4472C4" w:themeColor="accent1"/>
-        </w:rPr>
-        <w:t xml:space="preserve">Resource -&gt; </w:t>
-      </w:r>
-      <w:r>
-        <w:rPr>
-          <w:b/>
-          <w:bCs/>
-          <w:color w:val="4472C4" w:themeColor="accent1"/>
-        </w:rPr>
-        <w:t>Log</w:t>
-      </w:r>
-    </w:p>
-    <w:p>
-      <w:r>
-        <w:t>Completa o mapa sem cair. wR = 0.01. Limites de y de 0 – 3, pois por vezes -log(x) &gt; 1. Logo se tivéssemos limite superior de y = 1, estaríamos a simular uma função constante  por alguns momentos.</w:t>
-      </w:r>
-    </w:p>
+    <w:p/>
+    <w:p/>
+    <w:p/>
     <w:p/>
     <w:p/>
     <w:p/>

</xml_diff>